<commit_message>
adding new lab reports
</commit_message>
<xml_diff>
--- a/DAA/Docx/lab4.docx
+++ b/DAA/Docx/lab4.docx
@@ -48,15 +48,7 @@
         </w:numPr>
       </w:pPr>
       <w:r>
-        <w:t xml:space="preserve">To implement Quick sort with partition and analyze </w:t>
-      </w:r>
-      <w:proofErr w:type="gramStart"/>
-      <w:r>
-        <w:t>it’s</w:t>
-      </w:r>
-      <w:proofErr w:type="gramEnd"/>
-      <w:r>
-        <w:t xml:space="preserve"> complexity</w:t>
+        <w:t>To implement Quick sort with partition and analyze it’s complexity</w:t>
       </w:r>
     </w:p>
     <w:p>
@@ -68,15 +60,7 @@
         </w:numPr>
       </w:pPr>
       <w:r>
-        <w:t xml:space="preserve">To implement Head sort and analyze </w:t>
-      </w:r>
-      <w:proofErr w:type="gramStart"/>
-      <w:r>
-        <w:t>it’s</w:t>
-      </w:r>
-      <w:proofErr w:type="gramEnd"/>
-      <w:r>
-        <w:t xml:space="preserve"> complexity</w:t>
+        <w:t>To implement Head sort and analyze it’s complexity</w:t>
       </w:r>
     </w:p>
     <w:p>
@@ -88,15 +72,7 @@
         </w:numPr>
       </w:pPr>
       <w:r>
-        <w:t xml:space="preserve">To implement Merge sort and analyze </w:t>
-      </w:r>
-      <w:proofErr w:type="gramStart"/>
-      <w:r>
-        <w:t>it’s</w:t>
-      </w:r>
-      <w:proofErr w:type="gramEnd"/>
-      <w:r>
-        <w:t xml:space="preserve"> complexity</w:t>
+        <w:t>To implement Merge sort and analyze it’s complexity</w:t>
       </w:r>
     </w:p>
     <w:p>
@@ -108,15 +84,7 @@
         </w:numPr>
       </w:pPr>
       <w:r>
-        <w:t xml:space="preserve">To implement Randomized Quick sort and analyze </w:t>
-      </w:r>
-      <w:proofErr w:type="gramStart"/>
-      <w:r>
-        <w:t>it’s</w:t>
-      </w:r>
-      <w:proofErr w:type="gramEnd"/>
-      <w:r>
-        <w:t xml:space="preserve"> complexity</w:t>
+        <w:t>To implement Randomized Quick sort and analyze it’s complexity</w:t>
       </w:r>
     </w:p>
     <w:p/>
@@ -261,29 +229,7 @@
         <w:rPr>
           <w:rFonts w:ascii="Times New Roman" w:hAnsi="Times New Roman" w:cs="Times New Roman"/>
         </w:rPr>
-        <w:t xml:space="preserve">Call </w:t>
-      </w:r>
-      <w:proofErr w:type="spellStart"/>
-      <w:proofErr w:type="gramStart"/>
-      <w:r>
-        <w:rPr>
-          <w:rFonts w:ascii="Times New Roman" w:hAnsi="Times New Roman" w:cs="Times New Roman"/>
-        </w:rPr>
-        <w:t>MergeSort</w:t>
-      </w:r>
-      <w:proofErr w:type="spellEnd"/>
-      <w:r>
-        <w:rPr>
-          <w:rFonts w:ascii="Times New Roman" w:hAnsi="Times New Roman" w:cs="Times New Roman"/>
-        </w:rPr>
-        <w:t>(</w:t>
-      </w:r>
-      <w:proofErr w:type="gramEnd"/>
-      <w:r>
-        <w:rPr>
-          <w:rFonts w:ascii="Times New Roman" w:hAnsi="Times New Roman" w:cs="Times New Roman"/>
-        </w:rPr>
-        <w:t>A, low, mid) to sort the left subarray</w:t>
+        <w:t>Call MergeSort(A, low, mid) to sort the left subarray</w:t>
       </w:r>
     </w:p>
     <w:p>
@@ -300,29 +246,7 @@
         <w:rPr>
           <w:rFonts w:ascii="Times New Roman" w:hAnsi="Times New Roman" w:cs="Times New Roman"/>
         </w:rPr>
-        <w:t xml:space="preserve">Call </w:t>
-      </w:r>
-      <w:proofErr w:type="spellStart"/>
-      <w:proofErr w:type="gramStart"/>
-      <w:r>
-        <w:rPr>
-          <w:rFonts w:ascii="Times New Roman" w:hAnsi="Times New Roman" w:cs="Times New Roman"/>
-        </w:rPr>
-        <w:t>MergeSort</w:t>
-      </w:r>
-      <w:proofErr w:type="spellEnd"/>
-      <w:r>
-        <w:rPr>
-          <w:rFonts w:ascii="Times New Roman" w:hAnsi="Times New Roman" w:cs="Times New Roman"/>
-        </w:rPr>
-        <w:t>(</w:t>
-      </w:r>
-      <w:proofErr w:type="gramEnd"/>
-      <w:r>
-        <w:rPr>
-          <w:rFonts w:ascii="Times New Roman" w:hAnsi="Times New Roman" w:cs="Times New Roman"/>
-        </w:rPr>
-        <w:t>A, mid + 1, high) to sort the right subarray</w:t>
+        <w:t>Call MergeSort(A, mid + 1, high) to sort the right subarray</w:t>
       </w:r>
     </w:p>
     <w:p>
@@ -339,21 +263,7 @@
         <w:rPr>
           <w:rFonts w:ascii="Times New Roman" w:hAnsi="Times New Roman" w:cs="Times New Roman"/>
         </w:rPr>
-        <w:t xml:space="preserve">Merge the two sorted subarrays using </w:t>
-      </w:r>
-      <w:proofErr w:type="gramStart"/>
-      <w:r>
-        <w:rPr>
-          <w:rFonts w:ascii="Times New Roman" w:hAnsi="Times New Roman" w:cs="Times New Roman"/>
-        </w:rPr>
-        <w:t>Merge(</w:t>
-      </w:r>
-      <w:proofErr w:type="gramEnd"/>
-      <w:r>
-        <w:rPr>
-          <w:rFonts w:ascii="Times New Roman" w:hAnsi="Times New Roman" w:cs="Times New Roman"/>
-        </w:rPr>
-        <w:t>A, low, mid, high)</w:t>
+        <w:t>Merge the two sorted subarrays using Merge(A, low, mid, high)</w:t>
       </w:r>
     </w:p>
     <w:p>
@@ -406,21 +316,7 @@
         <w:rPr>
           <w:rFonts w:ascii="Times New Roman" w:hAnsi="Times New Roman" w:cs="Times New Roman"/>
         </w:rPr>
-        <w:t xml:space="preserve">Initialize </w:t>
-      </w:r>
-      <w:proofErr w:type="spellStart"/>
-      <w:r>
-        <w:rPr>
-          <w:rFonts w:ascii="Times New Roman" w:hAnsi="Times New Roman" w:cs="Times New Roman"/>
-        </w:rPr>
-        <w:t>i</w:t>
-      </w:r>
-      <w:proofErr w:type="spellEnd"/>
-      <w:r>
-        <w:rPr>
-          <w:rFonts w:ascii="Times New Roman" w:hAnsi="Times New Roman" w:cs="Times New Roman"/>
-        </w:rPr>
-        <w:t xml:space="preserve"> = low, j = mid + 1, and k = low</w:t>
+        <w:t>Initialize i = low, j = mid + 1, and k = low</w:t>
       </w:r>
     </w:p>
     <w:p>
@@ -437,21 +333,7 @@
         <w:rPr>
           <w:rFonts w:ascii="Times New Roman" w:hAnsi="Times New Roman" w:cs="Times New Roman"/>
         </w:rPr>
-        <w:t xml:space="preserve">Create a temporary array </w:t>
-      </w:r>
-      <w:proofErr w:type="gramStart"/>
-      <w:r>
-        <w:rPr>
-          <w:rFonts w:ascii="Times New Roman" w:hAnsi="Times New Roman" w:cs="Times New Roman"/>
-        </w:rPr>
-        <w:t>temp[</w:t>
-      </w:r>
-      <w:proofErr w:type="gramEnd"/>
-      <w:r>
-        <w:rPr>
-          <w:rFonts w:ascii="Times New Roman" w:hAnsi="Times New Roman" w:cs="Times New Roman"/>
-        </w:rPr>
-        <w:t>]</w:t>
+        <w:t>Create a temporary array temp[]</w:t>
       </w:r>
     </w:p>
     <w:p>
@@ -468,72 +350,22 @@
         <w:rPr>
           <w:rFonts w:ascii="Times New Roman" w:hAnsi="Times New Roman" w:cs="Times New Roman"/>
         </w:rPr>
-        <w:t xml:space="preserve">While </w:t>
-      </w:r>
-      <w:proofErr w:type="spellStart"/>
-      <w:r>
-        <w:rPr>
-          <w:rFonts w:ascii="Times New Roman" w:hAnsi="Times New Roman" w:cs="Times New Roman"/>
-        </w:rPr>
-        <w:t>i</w:t>
-      </w:r>
-      <w:proofErr w:type="spellEnd"/>
-      <w:r>
-        <w:rPr>
-          <w:rFonts w:ascii="Times New Roman" w:hAnsi="Times New Roman" w:cs="Times New Roman"/>
-        </w:rPr>
-        <w:t xml:space="preserve"> ≤ mid and j ≤ high, do</w:t>
+        <w:t>While i ≤ mid and j ≤ high, do</w:t>
       </w:r>
       <w:r>
         <w:rPr>
           <w:rFonts w:ascii="Times New Roman" w:hAnsi="Times New Roman" w:cs="Times New Roman"/>
         </w:rPr>
         <w:br/>
-        <w:t>a. If A[</w:t>
-      </w:r>
-      <w:proofErr w:type="spellStart"/>
-      <w:r>
-        <w:rPr>
-          <w:rFonts w:ascii="Times New Roman" w:hAnsi="Times New Roman" w:cs="Times New Roman"/>
-        </w:rPr>
-        <w:t>i</w:t>
-      </w:r>
-      <w:proofErr w:type="spellEnd"/>
-      <w:r>
-        <w:rPr>
-          <w:rFonts w:ascii="Times New Roman" w:hAnsi="Times New Roman" w:cs="Times New Roman"/>
-        </w:rPr>
-        <w:t>] ≤ A[j], then</w:t>
+        <w:t>a. If A[i] ≤ A[j], then</w:t>
       </w:r>
       <w:r>
         <w:rPr>
           <w:rFonts w:ascii="Times New Roman" w:hAnsi="Times New Roman" w:cs="Times New Roman"/>
         </w:rPr>
         <w:br/>
-        <w:t>set temp[k] = A[</w:t>
-      </w:r>
-      <w:proofErr w:type="spellStart"/>
-      <w:r>
-        <w:rPr>
-          <w:rFonts w:ascii="Times New Roman" w:hAnsi="Times New Roman" w:cs="Times New Roman"/>
-        </w:rPr>
-        <w:t>i</w:t>
-      </w:r>
-      <w:proofErr w:type="spellEnd"/>
-      <w:r>
-        <w:rPr>
-          <w:rFonts w:ascii="Times New Roman" w:hAnsi="Times New Roman" w:cs="Times New Roman"/>
-        </w:rPr>
-        <w:t xml:space="preserve">] and increment </w:t>
-      </w:r>
-      <w:proofErr w:type="spellStart"/>
-      <w:r>
-        <w:rPr>
-          <w:rFonts w:ascii="Times New Roman" w:hAnsi="Times New Roman" w:cs="Times New Roman"/>
-        </w:rPr>
-        <w:t>i</w:t>
-      </w:r>
-      <w:proofErr w:type="spellEnd"/>
+        <w:t>set temp[k] = A[i] and increment i</w:t>
+      </w:r>
       <w:r>
         <w:rPr>
           <w:rFonts w:ascii="Times New Roman" w:hAnsi="Times New Roman" w:cs="Times New Roman"/>
@@ -605,21 +437,7 @@
         <w:rPr>
           <w:rFonts w:ascii="Times New Roman" w:hAnsi="Times New Roman" w:cs="Times New Roman"/>
         </w:rPr>
-        <w:t xml:space="preserve">Copy all elements from </w:t>
-      </w:r>
-      <w:proofErr w:type="gramStart"/>
-      <w:r>
-        <w:rPr>
-          <w:rFonts w:ascii="Times New Roman" w:hAnsi="Times New Roman" w:cs="Times New Roman"/>
-        </w:rPr>
-        <w:t>temp[</w:t>
-      </w:r>
-      <w:proofErr w:type="gramEnd"/>
-      <w:r>
-        <w:rPr>
-          <w:rFonts w:ascii="Times New Roman" w:hAnsi="Times New Roman" w:cs="Times New Roman"/>
-        </w:rPr>
-        <w:t>] back to array A</w:t>
+        <w:t>Copy all elements from temp[] back to array A</w:t>
       </w:r>
     </w:p>
     <w:p>
@@ -655,21 +473,7 @@
         <w:rPr>
           <w:rFonts w:ascii="Times New Roman" w:hAnsi="Times New Roman" w:cs="Times New Roman"/>
         </w:rPr>
-        <w:t xml:space="preserve">Best Case: </w:t>
-      </w:r>
-      <w:proofErr w:type="gramStart"/>
-      <w:r>
-        <w:rPr>
-          <w:rFonts w:ascii="Times New Roman" w:hAnsi="Times New Roman" w:cs="Times New Roman"/>
-        </w:rPr>
-        <w:t>O(</w:t>
-      </w:r>
-      <w:proofErr w:type="gramEnd"/>
-      <w:r>
-        <w:rPr>
-          <w:rFonts w:ascii="Times New Roman" w:hAnsi="Times New Roman" w:cs="Times New Roman"/>
-        </w:rPr>
-        <w:t>n log n)</w:t>
+        <w:t>Best Case: O(n log n)</w:t>
       </w:r>
     </w:p>
     <w:p>
@@ -686,21 +490,7 @@
         <w:rPr>
           <w:rFonts w:ascii="Times New Roman" w:hAnsi="Times New Roman" w:cs="Times New Roman"/>
         </w:rPr>
-        <w:t xml:space="preserve">Average Case: </w:t>
-      </w:r>
-      <w:proofErr w:type="gramStart"/>
-      <w:r>
-        <w:rPr>
-          <w:rFonts w:ascii="Times New Roman" w:hAnsi="Times New Roman" w:cs="Times New Roman"/>
-        </w:rPr>
-        <w:t>O(</w:t>
-      </w:r>
-      <w:proofErr w:type="gramEnd"/>
-      <w:r>
-        <w:rPr>
-          <w:rFonts w:ascii="Times New Roman" w:hAnsi="Times New Roman" w:cs="Times New Roman"/>
-        </w:rPr>
-        <w:t>n log n)</w:t>
+        <w:t>Average Case: O(n log n)</w:t>
       </w:r>
     </w:p>
     <w:p>
@@ -717,21 +507,7 @@
         <w:rPr>
           <w:rFonts w:ascii="Times New Roman" w:hAnsi="Times New Roman" w:cs="Times New Roman"/>
         </w:rPr>
-        <w:t xml:space="preserve">Worst Case: </w:t>
-      </w:r>
-      <w:proofErr w:type="gramStart"/>
-      <w:r>
-        <w:rPr>
-          <w:rFonts w:ascii="Times New Roman" w:hAnsi="Times New Roman" w:cs="Times New Roman"/>
-        </w:rPr>
-        <w:t>O(</w:t>
-      </w:r>
-      <w:proofErr w:type="gramEnd"/>
-      <w:r>
-        <w:rPr>
-          <w:rFonts w:ascii="Times New Roman" w:hAnsi="Times New Roman" w:cs="Times New Roman"/>
-        </w:rPr>
-        <w:t>n log n)</w:t>
+        <w:t>Worst Case: O(n log n)</w:t>
       </w:r>
     </w:p>
     <w:p>
@@ -982,21 +758,7 @@
         <w:rPr>
           <w:rFonts w:ascii="Times New Roman" w:hAnsi="Times New Roman" w:cs="Times New Roman"/>
         </w:rPr>
-        <w:t xml:space="preserve">For </w:t>
-      </w:r>
-      <w:proofErr w:type="spellStart"/>
-      <w:r>
-        <w:rPr>
-          <w:rFonts w:ascii="Times New Roman" w:hAnsi="Times New Roman" w:cs="Times New Roman"/>
-        </w:rPr>
-        <w:t>i</w:t>
-      </w:r>
-      <w:proofErr w:type="spellEnd"/>
-      <w:r>
-        <w:rPr>
-          <w:rFonts w:ascii="Times New Roman" w:hAnsi="Times New Roman" w:cs="Times New Roman"/>
-        </w:rPr>
-        <w:t xml:space="preserve"> = n down to 2, do</w:t>
+        <w:t>For i = n down to 2, do</w:t>
       </w:r>
     </w:p>
     <w:p>
@@ -1013,35 +775,7 @@
         <w:rPr>
           <w:rFonts w:ascii="Times New Roman" w:hAnsi="Times New Roman" w:cs="Times New Roman"/>
         </w:rPr>
-        <w:t xml:space="preserve">Swap </w:t>
-      </w:r>
-      <w:proofErr w:type="gramStart"/>
-      <w:r>
-        <w:rPr>
-          <w:rFonts w:ascii="Times New Roman" w:hAnsi="Times New Roman" w:cs="Times New Roman"/>
-        </w:rPr>
-        <w:t>A[</w:t>
-      </w:r>
-      <w:proofErr w:type="gramEnd"/>
-      <w:r>
-        <w:rPr>
-          <w:rFonts w:ascii="Times New Roman" w:hAnsi="Times New Roman" w:cs="Times New Roman"/>
-        </w:rPr>
-        <w:t>1] and A[</w:t>
-      </w:r>
-      <w:proofErr w:type="spellStart"/>
-      <w:r>
-        <w:rPr>
-          <w:rFonts w:ascii="Times New Roman" w:hAnsi="Times New Roman" w:cs="Times New Roman"/>
-        </w:rPr>
-        <w:t>i</w:t>
-      </w:r>
-      <w:proofErr w:type="spellEnd"/>
-      <w:r>
-        <w:rPr>
-          <w:rFonts w:ascii="Times New Roman" w:hAnsi="Times New Roman" w:cs="Times New Roman"/>
-        </w:rPr>
-        <w:t>]</w:t>
+        <w:t>Swap A[1] and A[i]</w:t>
       </w:r>
     </w:p>
     <w:p>
@@ -1075,29 +809,7 @@
         <w:rPr>
           <w:rFonts w:ascii="Times New Roman" w:hAnsi="Times New Roman" w:cs="Times New Roman"/>
         </w:rPr>
-        <w:t xml:space="preserve">Apply </w:t>
-      </w:r>
-      <w:proofErr w:type="spellStart"/>
-      <w:proofErr w:type="gramStart"/>
-      <w:r>
-        <w:rPr>
-          <w:rFonts w:ascii="Times New Roman" w:hAnsi="Times New Roman" w:cs="Times New Roman"/>
-        </w:rPr>
-        <w:t>Heapify</w:t>
-      </w:r>
-      <w:proofErr w:type="spellEnd"/>
-      <w:r>
-        <w:rPr>
-          <w:rFonts w:ascii="Times New Roman" w:hAnsi="Times New Roman" w:cs="Times New Roman"/>
-        </w:rPr>
-        <w:t>(</w:t>
-      </w:r>
-      <w:proofErr w:type="gramEnd"/>
-      <w:r>
-        <w:rPr>
-          <w:rFonts w:ascii="Times New Roman" w:hAnsi="Times New Roman" w:cs="Times New Roman"/>
-        </w:rPr>
-        <w:t>A, 1) to maintain heap property</w:t>
+        <w:t>Apply Heapify(A, 1) to maintain heap property</w:t>
       </w:r>
     </w:p>
     <w:p>
@@ -1150,21 +862,7 @@
         <w:rPr>
           <w:rFonts w:ascii="Times New Roman" w:hAnsi="Times New Roman" w:cs="Times New Roman"/>
         </w:rPr>
-        <w:t xml:space="preserve"> </w:t>
-      </w:r>
-      <w:proofErr w:type="spellStart"/>
-      <w:r>
-        <w:rPr>
-          <w:rFonts w:ascii="Times New Roman" w:hAnsi="Times New Roman" w:cs="Times New Roman"/>
-        </w:rPr>
-        <w:t>Heapify</w:t>
-      </w:r>
-      <w:proofErr w:type="spellEnd"/>
-      <w:r>
-        <w:rPr>
-          <w:rFonts w:ascii="Times New Roman" w:hAnsi="Times New Roman" w:cs="Times New Roman"/>
-        </w:rPr>
-        <w:t xml:space="preserve"> Procedure</w:t>
+        <w:t xml:space="preserve"> Heapify Procedure</w:t>
       </w:r>
     </w:p>
     <w:p>
@@ -1181,16 +879,8 @@
         <w:rPr>
           <w:rFonts w:ascii="Times New Roman" w:hAnsi="Times New Roman" w:cs="Times New Roman"/>
         </w:rPr>
-        <w:t xml:space="preserve">Set largest = </w:t>
-      </w:r>
-      <w:proofErr w:type="spellStart"/>
-      <w:r>
-        <w:rPr>
-          <w:rFonts w:ascii="Times New Roman" w:hAnsi="Times New Roman" w:cs="Times New Roman"/>
-        </w:rPr>
-        <w:t>i</w:t>
-      </w:r>
-      <w:proofErr w:type="spellEnd"/>
+        <w:t>Set largest = i</w:t>
+      </w:r>
     </w:p>
     <w:p>
       <w:pPr>
@@ -1206,35 +896,7 @@
         <w:rPr>
           <w:rFonts w:ascii="Times New Roman" w:hAnsi="Times New Roman" w:cs="Times New Roman"/>
         </w:rPr>
-        <w:t>Compute left = 2*</w:t>
-      </w:r>
-      <w:proofErr w:type="spellStart"/>
-      <w:r>
-        <w:rPr>
-          <w:rFonts w:ascii="Times New Roman" w:hAnsi="Times New Roman" w:cs="Times New Roman"/>
-        </w:rPr>
-        <w:t>i</w:t>
-      </w:r>
-      <w:proofErr w:type="spellEnd"/>
-      <w:r>
-        <w:rPr>
-          <w:rFonts w:ascii="Times New Roman" w:hAnsi="Times New Roman" w:cs="Times New Roman"/>
-        </w:rPr>
-        <w:t xml:space="preserve"> and right = 2*</w:t>
-      </w:r>
-      <w:proofErr w:type="spellStart"/>
-      <w:r>
-        <w:rPr>
-          <w:rFonts w:ascii="Times New Roman" w:hAnsi="Times New Roman" w:cs="Times New Roman"/>
-        </w:rPr>
-        <w:t>i</w:t>
-      </w:r>
-      <w:proofErr w:type="spellEnd"/>
-      <w:r>
-        <w:rPr>
-          <w:rFonts w:ascii="Times New Roman" w:hAnsi="Times New Roman" w:cs="Times New Roman"/>
-        </w:rPr>
-        <w:t xml:space="preserve"> + 1</w:t>
+        <w:t>Compute left = 2*i and right = 2*i + 1</w:t>
       </w:r>
     </w:p>
     <w:p>
@@ -1299,42 +961,14 @@
         <w:rPr>
           <w:rFonts w:ascii="Times New Roman" w:hAnsi="Times New Roman" w:cs="Times New Roman"/>
         </w:rPr>
-        <w:t xml:space="preserve">If largest ≠ </w:t>
-      </w:r>
-      <w:proofErr w:type="spellStart"/>
-      <w:r>
-        <w:rPr>
-          <w:rFonts w:ascii="Times New Roman" w:hAnsi="Times New Roman" w:cs="Times New Roman"/>
-        </w:rPr>
-        <w:t>i</w:t>
-      </w:r>
-      <w:proofErr w:type="spellEnd"/>
-      <w:r>
-        <w:rPr>
-          <w:rFonts w:ascii="Times New Roman" w:hAnsi="Times New Roman" w:cs="Times New Roman"/>
-        </w:rPr>
-        <w:t>, then</w:t>
+        <w:t>If largest ≠ i, then</w:t>
       </w:r>
       <w:r>
         <w:rPr>
           <w:rFonts w:ascii="Times New Roman" w:hAnsi="Times New Roman" w:cs="Times New Roman"/>
         </w:rPr>
         <w:br/>
-        <w:t>swap A[</w:t>
-      </w:r>
-      <w:proofErr w:type="spellStart"/>
-      <w:r>
-        <w:rPr>
-          <w:rFonts w:ascii="Times New Roman" w:hAnsi="Times New Roman" w:cs="Times New Roman"/>
-        </w:rPr>
-        <w:t>i</w:t>
-      </w:r>
-      <w:proofErr w:type="spellEnd"/>
-      <w:r>
-        <w:rPr>
-          <w:rFonts w:ascii="Times New Roman" w:hAnsi="Times New Roman" w:cs="Times New Roman"/>
-        </w:rPr>
-        <w:t>] and A[largest]</w:t>
+        <w:t>swap A[i] and A[largest]</w:t>
       </w:r>
     </w:p>
     <w:p>
@@ -1351,29 +985,7 @@
         <w:rPr>
           <w:rFonts w:ascii="Times New Roman" w:hAnsi="Times New Roman" w:cs="Times New Roman"/>
         </w:rPr>
-        <w:t xml:space="preserve">Call </w:t>
-      </w:r>
-      <w:proofErr w:type="spellStart"/>
-      <w:proofErr w:type="gramStart"/>
-      <w:r>
-        <w:rPr>
-          <w:rFonts w:ascii="Times New Roman" w:hAnsi="Times New Roman" w:cs="Times New Roman"/>
-        </w:rPr>
-        <w:t>Heapify</w:t>
-      </w:r>
-      <w:proofErr w:type="spellEnd"/>
-      <w:r>
-        <w:rPr>
-          <w:rFonts w:ascii="Times New Roman" w:hAnsi="Times New Roman" w:cs="Times New Roman"/>
-        </w:rPr>
-        <w:t>(</w:t>
-      </w:r>
-      <w:proofErr w:type="gramEnd"/>
-      <w:r>
-        <w:rPr>
-          <w:rFonts w:ascii="Times New Roman" w:hAnsi="Times New Roman" w:cs="Times New Roman"/>
-        </w:rPr>
-        <w:t>A, largest)</w:t>
+        <w:t>Call Heapify(A, largest)</w:t>
       </w:r>
     </w:p>
     <w:p>
@@ -1409,21 +1021,7 @@
         <w:rPr>
           <w:rFonts w:ascii="Times New Roman" w:hAnsi="Times New Roman" w:cs="Times New Roman"/>
         </w:rPr>
-        <w:t xml:space="preserve">Best Case: </w:t>
-      </w:r>
-      <w:proofErr w:type="gramStart"/>
-      <w:r>
-        <w:rPr>
-          <w:rFonts w:ascii="Times New Roman" w:hAnsi="Times New Roman" w:cs="Times New Roman"/>
-        </w:rPr>
-        <w:t>O(</w:t>
-      </w:r>
-      <w:proofErr w:type="gramEnd"/>
-      <w:r>
-        <w:rPr>
-          <w:rFonts w:ascii="Times New Roman" w:hAnsi="Times New Roman" w:cs="Times New Roman"/>
-        </w:rPr>
-        <w:t>n log n)</w:t>
+        <w:t>Best Case: O(n log n)</w:t>
       </w:r>
     </w:p>
     <w:p>
@@ -1440,21 +1038,7 @@
         <w:rPr>
           <w:rFonts w:ascii="Times New Roman" w:hAnsi="Times New Roman" w:cs="Times New Roman"/>
         </w:rPr>
-        <w:t xml:space="preserve">Average Case: </w:t>
-      </w:r>
-      <w:proofErr w:type="gramStart"/>
-      <w:r>
-        <w:rPr>
-          <w:rFonts w:ascii="Times New Roman" w:hAnsi="Times New Roman" w:cs="Times New Roman"/>
-        </w:rPr>
-        <w:t>O(</w:t>
-      </w:r>
-      <w:proofErr w:type="gramEnd"/>
-      <w:r>
-        <w:rPr>
-          <w:rFonts w:ascii="Times New Roman" w:hAnsi="Times New Roman" w:cs="Times New Roman"/>
-        </w:rPr>
-        <w:t>n log n)</w:t>
+        <w:t>Average Case: O(n log n)</w:t>
       </w:r>
     </w:p>
     <w:p>
@@ -1471,21 +1055,7 @@
         <w:rPr>
           <w:rFonts w:ascii="Times New Roman" w:hAnsi="Times New Roman" w:cs="Times New Roman"/>
         </w:rPr>
-        <w:t xml:space="preserve">Worst Case: </w:t>
-      </w:r>
-      <w:proofErr w:type="gramStart"/>
-      <w:r>
-        <w:rPr>
-          <w:rFonts w:ascii="Times New Roman" w:hAnsi="Times New Roman" w:cs="Times New Roman"/>
-        </w:rPr>
-        <w:t>O(</w:t>
-      </w:r>
-      <w:proofErr w:type="gramEnd"/>
-      <w:r>
-        <w:rPr>
-          <w:rFonts w:ascii="Times New Roman" w:hAnsi="Times New Roman" w:cs="Times New Roman"/>
-        </w:rPr>
-        <w:t>n log n)</w:t>
+        <w:t>Worst Case: O(n log n)</w:t>
       </w:r>
     </w:p>
     <w:p>
@@ -1517,20 +1087,12 @@
           <w:rFonts w:ascii="Times New Roman" w:hAnsi="Times New Roman" w:cs="Times New Roman"/>
         </w:rPr>
       </w:pPr>
-      <w:proofErr w:type="gramStart"/>
       <w:r>
         <w:rPr>
           <w:rFonts w:ascii="Times New Roman" w:hAnsi="Times New Roman" w:cs="Times New Roman"/>
         </w:rPr>
         <w:lastRenderedPageBreak/>
-        <w:t>O(</w:t>
-      </w:r>
-      <w:proofErr w:type="gramEnd"/>
-      <w:r>
-        <w:rPr>
-          <w:rFonts w:ascii="Times New Roman" w:hAnsi="Times New Roman" w:cs="Times New Roman"/>
-        </w:rPr>
-        <w:t>1) (in-place)</w:t>
+        <w:t>O(1) (in-place)</w:t>
       </w:r>
     </w:p>
     <w:p>
@@ -1543,19 +1105,11 @@
           <w:rFonts w:ascii="Times New Roman" w:hAnsi="Times New Roman" w:cs="Times New Roman"/>
         </w:rPr>
       </w:pPr>
-      <w:proofErr w:type="gramStart"/>
-      <w:r>
-        <w:rPr>
-          <w:rFonts w:ascii="Times New Roman" w:hAnsi="Times New Roman" w:cs="Times New Roman"/>
-        </w:rPr>
-        <w:t>O(</w:t>
-      </w:r>
-      <w:proofErr w:type="gramEnd"/>
-      <w:r>
-        <w:rPr>
-          <w:rFonts w:ascii="Times New Roman" w:hAnsi="Times New Roman" w:cs="Times New Roman"/>
-        </w:rPr>
-        <w:t>log n) (recursion stack)</w:t>
+      <w:r>
+        <w:rPr>
+          <w:rFonts w:ascii="Times New Roman" w:hAnsi="Times New Roman" w:cs="Times New Roman"/>
+        </w:rPr>
+        <w:t>O(log n) (recursion stack)</w:t>
       </w:r>
     </w:p>
     <w:p>
@@ -1707,7 +1261,7 @@
         <w:rPr>
           <w:rFonts w:ascii="Times New Roman" w:hAnsi="Times New Roman" w:cs="Times New Roman"/>
         </w:rPr>
-        <w:t>3. Quick Sort Algorithm (Using Recursion)</w:t>
+        <w:t>3. Quick Sort Algorithm</w:t>
       </w:r>
     </w:p>
     <w:p>
@@ -1812,29 +1366,7 @@
         <w:rPr>
           <w:rFonts w:ascii="Times New Roman" w:hAnsi="Times New Roman" w:cs="Times New Roman"/>
         </w:rPr>
-        <w:t xml:space="preserve">Call </w:t>
-      </w:r>
-      <w:proofErr w:type="spellStart"/>
-      <w:proofErr w:type="gramStart"/>
-      <w:r>
-        <w:rPr>
-          <w:rFonts w:ascii="Times New Roman" w:hAnsi="Times New Roman" w:cs="Times New Roman"/>
-        </w:rPr>
-        <w:t>QuickSort</w:t>
-      </w:r>
-      <w:proofErr w:type="spellEnd"/>
-      <w:r>
-        <w:rPr>
-          <w:rFonts w:ascii="Times New Roman" w:hAnsi="Times New Roman" w:cs="Times New Roman"/>
-        </w:rPr>
-        <w:t>(</w:t>
-      </w:r>
-      <w:proofErr w:type="gramEnd"/>
-      <w:r>
-        <w:rPr>
-          <w:rFonts w:ascii="Times New Roman" w:hAnsi="Times New Roman" w:cs="Times New Roman"/>
-        </w:rPr>
-        <w:t>A, low, p − 1)</w:t>
+        <w:t>Call QuickSort(A, low, p − 1)</w:t>
       </w:r>
     </w:p>
     <w:p>
@@ -1851,29 +1383,7 @@
         <w:rPr>
           <w:rFonts w:ascii="Times New Roman" w:hAnsi="Times New Roman" w:cs="Times New Roman"/>
         </w:rPr>
-        <w:t xml:space="preserve">Call </w:t>
-      </w:r>
-      <w:proofErr w:type="spellStart"/>
-      <w:proofErr w:type="gramStart"/>
-      <w:r>
-        <w:rPr>
-          <w:rFonts w:ascii="Times New Roman" w:hAnsi="Times New Roman" w:cs="Times New Roman"/>
-        </w:rPr>
-        <w:t>QuickSort</w:t>
-      </w:r>
-      <w:proofErr w:type="spellEnd"/>
-      <w:r>
-        <w:rPr>
-          <w:rFonts w:ascii="Times New Roman" w:hAnsi="Times New Roman" w:cs="Times New Roman"/>
-        </w:rPr>
-        <w:t>(</w:t>
-      </w:r>
-      <w:proofErr w:type="gramEnd"/>
-      <w:r>
-        <w:rPr>
-          <w:rFonts w:ascii="Times New Roman" w:hAnsi="Times New Roman" w:cs="Times New Roman"/>
-        </w:rPr>
-        <w:t>A, p + 1, high)</w:t>
+        <w:t>Call QuickSort(A, p + 1, high)</w:t>
       </w:r>
     </w:p>
     <w:p>
@@ -1943,21 +1453,7 @@
         <w:rPr>
           <w:rFonts w:ascii="Times New Roman" w:hAnsi="Times New Roman" w:cs="Times New Roman"/>
         </w:rPr>
-        <w:t xml:space="preserve">Set </w:t>
-      </w:r>
-      <w:proofErr w:type="spellStart"/>
-      <w:r>
-        <w:rPr>
-          <w:rFonts w:ascii="Times New Roman" w:hAnsi="Times New Roman" w:cs="Times New Roman"/>
-        </w:rPr>
-        <w:t>i</w:t>
-      </w:r>
-      <w:proofErr w:type="spellEnd"/>
-      <w:r>
-        <w:rPr>
-          <w:rFonts w:ascii="Times New Roman" w:hAnsi="Times New Roman" w:cs="Times New Roman"/>
-        </w:rPr>
-        <w:t xml:space="preserve"> = low − 1</w:t>
+        <w:t>Set i = low − 1</w:t>
       </w:r>
     </w:p>
     <w:p>
@@ -1988,35 +1484,7 @@
           <w:rFonts w:ascii="Times New Roman" w:hAnsi="Times New Roman" w:cs="Times New Roman"/>
         </w:rPr>
         <w:br/>
-        <w:t xml:space="preserve">increment </w:t>
-      </w:r>
-      <w:proofErr w:type="spellStart"/>
-      <w:r>
-        <w:rPr>
-          <w:rFonts w:ascii="Times New Roman" w:hAnsi="Times New Roman" w:cs="Times New Roman"/>
-        </w:rPr>
-        <w:t>i</w:t>
-      </w:r>
-      <w:proofErr w:type="spellEnd"/>
-      <w:r>
-        <w:rPr>
-          <w:rFonts w:ascii="Times New Roman" w:hAnsi="Times New Roman" w:cs="Times New Roman"/>
-        </w:rPr>
-        <w:t xml:space="preserve"> and swap A[</w:t>
-      </w:r>
-      <w:proofErr w:type="spellStart"/>
-      <w:r>
-        <w:rPr>
-          <w:rFonts w:ascii="Times New Roman" w:hAnsi="Times New Roman" w:cs="Times New Roman"/>
-        </w:rPr>
-        <w:t>i</w:t>
-      </w:r>
-      <w:proofErr w:type="spellEnd"/>
-      <w:r>
-        <w:rPr>
-          <w:rFonts w:ascii="Times New Roman" w:hAnsi="Times New Roman" w:cs="Times New Roman"/>
-        </w:rPr>
-        <w:t>] and A[j]</w:t>
+        <w:t>increment i and swap A[i] and A[j]</w:t>
       </w:r>
     </w:p>
     <w:p>
@@ -2033,29 +1501,7 @@
         <w:rPr>
           <w:rFonts w:ascii="Times New Roman" w:hAnsi="Times New Roman" w:cs="Times New Roman"/>
         </w:rPr>
-        <w:t xml:space="preserve">Swap </w:t>
-      </w:r>
-      <w:proofErr w:type="gramStart"/>
-      <w:r>
-        <w:rPr>
-          <w:rFonts w:ascii="Times New Roman" w:hAnsi="Times New Roman" w:cs="Times New Roman"/>
-        </w:rPr>
-        <w:t>A[</w:t>
-      </w:r>
-      <w:proofErr w:type="spellStart"/>
-      <w:proofErr w:type="gramEnd"/>
-      <w:r>
-        <w:rPr>
-          <w:rFonts w:ascii="Times New Roman" w:hAnsi="Times New Roman" w:cs="Times New Roman"/>
-        </w:rPr>
-        <w:t>i</w:t>
-      </w:r>
-      <w:proofErr w:type="spellEnd"/>
-      <w:r>
-        <w:rPr>
-          <w:rFonts w:ascii="Times New Roman" w:hAnsi="Times New Roman" w:cs="Times New Roman"/>
-        </w:rPr>
-        <w:t xml:space="preserve"> + 1] and A[high]</w:t>
+        <w:t>Swap A[i + 1] and A[high]</w:t>
       </w:r>
     </w:p>
     <w:p>
@@ -2072,21 +1518,7 @@
         <w:rPr>
           <w:rFonts w:ascii="Times New Roman" w:hAnsi="Times New Roman" w:cs="Times New Roman"/>
         </w:rPr>
-        <w:t xml:space="preserve">Return </w:t>
-      </w:r>
-      <w:proofErr w:type="spellStart"/>
-      <w:r>
-        <w:rPr>
-          <w:rFonts w:ascii="Times New Roman" w:hAnsi="Times New Roman" w:cs="Times New Roman"/>
-        </w:rPr>
-        <w:t>i</w:t>
-      </w:r>
-      <w:proofErr w:type="spellEnd"/>
-      <w:r>
-        <w:rPr>
-          <w:rFonts w:ascii="Times New Roman" w:hAnsi="Times New Roman" w:cs="Times New Roman"/>
-        </w:rPr>
-        <w:t xml:space="preserve"> + 1 as pivot position</w:t>
+        <w:t>Return i + 1 as pivot position</w:t>
       </w:r>
     </w:p>
     <w:p>
@@ -2122,21 +1554,7 @@
         <w:rPr>
           <w:rFonts w:ascii="Times New Roman" w:hAnsi="Times New Roman" w:cs="Times New Roman"/>
         </w:rPr>
-        <w:t xml:space="preserve">Best Case: </w:t>
-      </w:r>
-      <w:proofErr w:type="gramStart"/>
-      <w:r>
-        <w:rPr>
-          <w:rFonts w:ascii="Times New Roman" w:hAnsi="Times New Roman" w:cs="Times New Roman"/>
-        </w:rPr>
-        <w:t>O(</w:t>
-      </w:r>
-      <w:proofErr w:type="gramEnd"/>
-      <w:r>
-        <w:rPr>
-          <w:rFonts w:ascii="Times New Roman" w:hAnsi="Times New Roman" w:cs="Times New Roman"/>
-        </w:rPr>
-        <w:t>n log n)</w:t>
+        <w:t>Best Case: O(n log n)</w:t>
       </w:r>
     </w:p>
     <w:p>
@@ -2153,21 +1571,7 @@
         <w:rPr>
           <w:rFonts w:ascii="Times New Roman" w:hAnsi="Times New Roman" w:cs="Times New Roman"/>
         </w:rPr>
-        <w:t xml:space="preserve">Average Case: </w:t>
-      </w:r>
-      <w:proofErr w:type="gramStart"/>
-      <w:r>
-        <w:rPr>
-          <w:rFonts w:ascii="Times New Roman" w:hAnsi="Times New Roman" w:cs="Times New Roman"/>
-        </w:rPr>
-        <w:t>O(</w:t>
-      </w:r>
-      <w:proofErr w:type="gramEnd"/>
-      <w:r>
-        <w:rPr>
-          <w:rFonts w:ascii="Times New Roman" w:hAnsi="Times New Roman" w:cs="Times New Roman"/>
-        </w:rPr>
-        <w:t>n log n)</w:t>
+        <w:t>Average Case: O(n log n)</w:t>
       </w:r>
     </w:p>
     <w:p>
@@ -2220,21 +1624,7 @@
         <w:rPr>
           <w:rFonts w:ascii="Times New Roman" w:hAnsi="Times New Roman" w:cs="Times New Roman"/>
         </w:rPr>
-        <w:t xml:space="preserve">Best/Average Case: </w:t>
-      </w:r>
-      <w:proofErr w:type="gramStart"/>
-      <w:r>
-        <w:rPr>
-          <w:rFonts w:ascii="Times New Roman" w:hAnsi="Times New Roman" w:cs="Times New Roman"/>
-        </w:rPr>
-        <w:t>O(</w:t>
-      </w:r>
-      <w:proofErr w:type="gramEnd"/>
-      <w:r>
-        <w:rPr>
-          <w:rFonts w:ascii="Times New Roman" w:hAnsi="Times New Roman" w:cs="Times New Roman"/>
-        </w:rPr>
-        <w:t>log n)</w:t>
+        <w:t>Best/Average Case: O(log n)</w:t>
       </w:r>
     </w:p>
     <w:p>
@@ -2480,29 +1870,7 @@
         <w:rPr>
           <w:rFonts w:ascii="Times New Roman" w:hAnsi="Times New Roman" w:cs="Times New Roman"/>
         </w:rPr>
-        <w:t xml:space="preserve">Call </w:t>
-      </w:r>
-      <w:proofErr w:type="spellStart"/>
-      <w:proofErr w:type="gramStart"/>
-      <w:r>
-        <w:rPr>
-          <w:rFonts w:ascii="Times New Roman" w:hAnsi="Times New Roman" w:cs="Times New Roman"/>
-        </w:rPr>
-        <w:t>RandomizedQuickSort</w:t>
-      </w:r>
-      <w:proofErr w:type="spellEnd"/>
-      <w:r>
-        <w:rPr>
-          <w:rFonts w:ascii="Times New Roman" w:hAnsi="Times New Roman" w:cs="Times New Roman"/>
-        </w:rPr>
-        <w:t>(</w:t>
-      </w:r>
-      <w:proofErr w:type="gramEnd"/>
-      <w:r>
-        <w:rPr>
-          <w:rFonts w:ascii="Times New Roman" w:hAnsi="Times New Roman" w:cs="Times New Roman"/>
-        </w:rPr>
-        <w:t>A, low, p − 1)</w:t>
+        <w:t>Call RandomizedQuickSort(A, low, p − 1)</w:t>
       </w:r>
     </w:p>
     <w:p>
@@ -2519,29 +1887,7 @@
         <w:rPr>
           <w:rFonts w:ascii="Times New Roman" w:hAnsi="Times New Roman" w:cs="Times New Roman"/>
         </w:rPr>
-        <w:t xml:space="preserve">Call </w:t>
-      </w:r>
-      <w:proofErr w:type="spellStart"/>
-      <w:proofErr w:type="gramStart"/>
-      <w:r>
-        <w:rPr>
-          <w:rFonts w:ascii="Times New Roman" w:hAnsi="Times New Roman" w:cs="Times New Roman"/>
-        </w:rPr>
-        <w:t>RandomizedQuickSort</w:t>
-      </w:r>
-      <w:proofErr w:type="spellEnd"/>
-      <w:r>
-        <w:rPr>
-          <w:rFonts w:ascii="Times New Roman" w:hAnsi="Times New Roman" w:cs="Times New Roman"/>
-        </w:rPr>
-        <w:t>(</w:t>
-      </w:r>
-      <w:proofErr w:type="gramEnd"/>
-      <w:r>
-        <w:rPr>
-          <w:rFonts w:ascii="Times New Roman" w:hAnsi="Times New Roman" w:cs="Times New Roman"/>
-        </w:rPr>
-        <w:t>A, p + 1, high)</w:t>
+        <w:t>Call RandomizedQuickSort(A, p + 1, high)</w:t>
       </w:r>
     </w:p>
     <w:p>
@@ -2682,21 +2028,7 @@
           <w:rFonts w:ascii="Times New Roman" w:hAnsi="Times New Roman" w:cs="Times New Roman"/>
         </w:rPr>
         <w:lastRenderedPageBreak/>
-        <w:t xml:space="preserve">Best Case: </w:t>
-      </w:r>
-      <w:proofErr w:type="gramStart"/>
-      <w:r>
-        <w:rPr>
-          <w:rFonts w:ascii="Times New Roman" w:hAnsi="Times New Roman" w:cs="Times New Roman"/>
-        </w:rPr>
-        <w:t>O(</w:t>
-      </w:r>
-      <w:proofErr w:type="gramEnd"/>
-      <w:r>
-        <w:rPr>
-          <w:rFonts w:ascii="Times New Roman" w:hAnsi="Times New Roman" w:cs="Times New Roman"/>
-        </w:rPr>
-        <w:t>n log n)</w:t>
+        <w:t>Best Case: O(n log n)</w:t>
       </w:r>
     </w:p>
     <w:p>
@@ -2713,21 +2045,7 @@
         <w:rPr>
           <w:rFonts w:ascii="Times New Roman" w:hAnsi="Times New Roman" w:cs="Times New Roman"/>
         </w:rPr>
-        <w:t xml:space="preserve">Average Case: </w:t>
-      </w:r>
-      <w:proofErr w:type="gramStart"/>
-      <w:r>
-        <w:rPr>
-          <w:rFonts w:ascii="Times New Roman" w:hAnsi="Times New Roman" w:cs="Times New Roman"/>
-        </w:rPr>
-        <w:t>O(</w:t>
-      </w:r>
-      <w:proofErr w:type="gramEnd"/>
-      <w:r>
-        <w:rPr>
-          <w:rFonts w:ascii="Times New Roman" w:hAnsi="Times New Roman" w:cs="Times New Roman"/>
-        </w:rPr>
-        <w:t>n log n)</w:t>
+        <w:t>Average Case: O(n log n)</w:t>
       </w:r>
     </w:p>
     <w:p>
@@ -2780,21 +2098,7 @@
         <w:rPr>
           <w:rFonts w:ascii="Times New Roman" w:hAnsi="Times New Roman" w:cs="Times New Roman"/>
         </w:rPr>
-        <w:t xml:space="preserve">Expected: </w:t>
-      </w:r>
-      <w:proofErr w:type="gramStart"/>
-      <w:r>
-        <w:rPr>
-          <w:rFonts w:ascii="Times New Roman" w:hAnsi="Times New Roman" w:cs="Times New Roman"/>
-        </w:rPr>
-        <w:t>O(</w:t>
-      </w:r>
-      <w:proofErr w:type="gramEnd"/>
-      <w:r>
-        <w:rPr>
-          <w:rFonts w:ascii="Times New Roman" w:hAnsi="Times New Roman" w:cs="Times New Roman"/>
-        </w:rPr>
-        <w:t>log n)</w:t>
+        <w:t>Expected: O(log n)</w:t>
       </w:r>
     </w:p>
     <w:p>
@@ -2955,41 +2259,17 @@
     </w:p>
     <w:p>
       <w:r>
-        <w:t>#include &lt;</w:t>
-      </w:r>
-      <w:proofErr w:type="spellStart"/>
-      <w:r>
-        <w:t>stdio.h</w:t>
-      </w:r>
-      <w:proofErr w:type="spellEnd"/>
-      <w:r>
-        <w:t>&gt;</w:t>
-      </w:r>
-    </w:p>
-    <w:p>
-      <w:r>
-        <w:t>#include &lt;</w:t>
-      </w:r>
-      <w:proofErr w:type="spellStart"/>
-      <w:r>
-        <w:t>stdlib.h</w:t>
-      </w:r>
-      <w:proofErr w:type="spellEnd"/>
-      <w:r>
-        <w:t>&gt;</w:t>
-      </w:r>
-    </w:p>
-    <w:p>
-      <w:r>
-        <w:t>#include &lt;</w:t>
-      </w:r>
-      <w:proofErr w:type="spellStart"/>
-      <w:r>
-        <w:t>time.h</w:t>
-      </w:r>
-      <w:proofErr w:type="spellEnd"/>
-      <w:r>
-        <w:t>&gt;</w:t>
+        <w:t>#include &lt;stdio.h&gt;</w:t>
+      </w:r>
+    </w:p>
+    <w:p>
+      <w:r>
+        <w:t>#include &lt;stdlib.h&gt;</w:t>
+      </w:r>
+    </w:p>
+    <w:p>
+      <w:r>
+        <w:t>#include &lt;time.h&gt;</w:t>
       </w:r>
     </w:p>
     <w:p/>
@@ -3000,122 +2280,27 @@
     </w:p>
     <w:p>
       <w:r>
-        <w:t xml:space="preserve">void </w:t>
-      </w:r>
-      <w:proofErr w:type="spellStart"/>
-      <w:proofErr w:type="gramStart"/>
-      <w:r>
-        <w:t>printArray</w:t>
-      </w:r>
-      <w:proofErr w:type="spellEnd"/>
-      <w:r>
-        <w:t>(</w:t>
-      </w:r>
-      <w:proofErr w:type="gramEnd"/>
-      <w:r>
-        <w:t xml:space="preserve">int </w:t>
-      </w:r>
-      <w:proofErr w:type="spellStart"/>
-      <w:proofErr w:type="gramStart"/>
-      <w:r>
-        <w:t>arr</w:t>
-      </w:r>
-      <w:proofErr w:type="spellEnd"/>
-      <w:r>
-        <w:t>[</w:t>
-      </w:r>
-      <w:proofErr w:type="gramEnd"/>
-      <w:r>
-        <w:t>], int n) {</w:t>
-      </w:r>
-    </w:p>
-    <w:p>
-      <w:r>
-        <w:t xml:space="preserve">    int </w:t>
-      </w:r>
-      <w:proofErr w:type="spellStart"/>
-      <w:r>
-        <w:t>i</w:t>
-      </w:r>
-      <w:proofErr w:type="spellEnd"/>
-      <w:r>
-        <w:t>;</w:t>
-      </w:r>
-    </w:p>
-    <w:p>
-      <w:r>
-        <w:t xml:space="preserve">    for (</w:t>
-      </w:r>
-      <w:proofErr w:type="spellStart"/>
-      <w:r>
-        <w:t>i</w:t>
-      </w:r>
-      <w:proofErr w:type="spellEnd"/>
-      <w:r>
-        <w:t xml:space="preserve"> = 0; </w:t>
-      </w:r>
-      <w:proofErr w:type="spellStart"/>
-      <w:r>
-        <w:t>i</w:t>
-      </w:r>
-      <w:proofErr w:type="spellEnd"/>
-      <w:r>
-        <w:t xml:space="preserve"> &lt; n; </w:t>
-      </w:r>
-      <w:proofErr w:type="spellStart"/>
-      <w:r>
-        <w:t>i</w:t>
-      </w:r>
-      <w:proofErr w:type="spellEnd"/>
-      <w:r>
-        <w:t>++)</w:t>
-      </w:r>
-    </w:p>
-    <w:p>
-      <w:r>
-        <w:t xml:space="preserve">        </w:t>
-      </w:r>
-      <w:proofErr w:type="spellStart"/>
-      <w:proofErr w:type="gramStart"/>
-      <w:r>
-        <w:t>printf</w:t>
-      </w:r>
-      <w:proofErr w:type="spellEnd"/>
-      <w:r>
-        <w:t>(</w:t>
-      </w:r>
-      <w:proofErr w:type="gramEnd"/>
-      <w:r>
-        <w:t xml:space="preserve">"%d ", </w:t>
-      </w:r>
-      <w:proofErr w:type="spellStart"/>
-      <w:r>
-        <w:t>arr</w:t>
-      </w:r>
-      <w:proofErr w:type="spellEnd"/>
-      <w:r>
-        <w:t>[</w:t>
-      </w:r>
-      <w:proofErr w:type="spellStart"/>
-      <w:r>
-        <w:t>i</w:t>
-      </w:r>
-      <w:proofErr w:type="spellEnd"/>
-      <w:r>
-        <w:t>]);</w:t>
-      </w:r>
-    </w:p>
-    <w:p>
-      <w:r>
-        <w:t xml:space="preserve">    </w:t>
-      </w:r>
-      <w:proofErr w:type="spellStart"/>
-      <w:r>
-        <w:t>printf</w:t>
-      </w:r>
-      <w:proofErr w:type="spellEnd"/>
-      <w:r>
-        <w:t>("\n");</w:t>
+        <w:t>void printArray(int arr[], int n) {</w:t>
+      </w:r>
+    </w:p>
+    <w:p>
+      <w:r>
+        <w:t xml:space="preserve">    int i;</w:t>
+      </w:r>
+    </w:p>
+    <w:p>
+      <w:r>
+        <w:t xml:space="preserve">    for (i = 0; i &lt; n; i++)</w:t>
+      </w:r>
+    </w:p>
+    <w:p>
+      <w:r>
+        <w:t xml:space="preserve">        printf("%d ", arr[i]);</w:t>
+      </w:r>
+    </w:p>
+    <w:p>
+      <w:r>
+        <w:t xml:space="preserve">    printf("\n");</w:t>
       </w:r>
     </w:p>
     <w:p>
@@ -3126,125 +2311,22 @@
     <w:p/>
     <w:p>
       <w:r>
-        <w:t xml:space="preserve">void </w:t>
-      </w:r>
-      <w:proofErr w:type="spellStart"/>
-      <w:proofErr w:type="gramStart"/>
-      <w:r>
-        <w:t>copyArray</w:t>
-      </w:r>
-      <w:proofErr w:type="spellEnd"/>
-      <w:r>
-        <w:t>(</w:t>
-      </w:r>
-      <w:proofErr w:type="gramEnd"/>
-      <w:r>
-        <w:t xml:space="preserve">int </w:t>
-      </w:r>
-      <w:proofErr w:type="spellStart"/>
-      <w:proofErr w:type="gramStart"/>
-      <w:r>
-        <w:t>src</w:t>
-      </w:r>
-      <w:proofErr w:type="spellEnd"/>
-      <w:r>
-        <w:t>[</w:t>
-      </w:r>
-      <w:proofErr w:type="gramEnd"/>
-      <w:r>
-        <w:t xml:space="preserve">], int </w:t>
-      </w:r>
-      <w:proofErr w:type="spellStart"/>
-      <w:proofErr w:type="gramStart"/>
-      <w:r>
-        <w:t>dest</w:t>
-      </w:r>
-      <w:proofErr w:type="spellEnd"/>
-      <w:r>
-        <w:t>[</w:t>
-      </w:r>
-      <w:proofErr w:type="gramEnd"/>
-      <w:r>
-        <w:t>], int n) {</w:t>
-      </w:r>
-    </w:p>
-    <w:p>
-      <w:r>
-        <w:t xml:space="preserve">    int </w:t>
-      </w:r>
-      <w:proofErr w:type="spellStart"/>
-      <w:r>
-        <w:t>i</w:t>
-      </w:r>
-      <w:proofErr w:type="spellEnd"/>
-      <w:r>
-        <w:t>;</w:t>
-      </w:r>
-    </w:p>
-    <w:p>
-      <w:r>
-        <w:t xml:space="preserve">    for (</w:t>
-      </w:r>
-      <w:proofErr w:type="spellStart"/>
-      <w:r>
-        <w:t>i</w:t>
-      </w:r>
-      <w:proofErr w:type="spellEnd"/>
-      <w:r>
-        <w:t xml:space="preserve"> = 0; </w:t>
-      </w:r>
-      <w:proofErr w:type="spellStart"/>
-      <w:r>
-        <w:t>i</w:t>
-      </w:r>
-      <w:proofErr w:type="spellEnd"/>
-      <w:r>
-        <w:t xml:space="preserve"> &lt; n; </w:t>
-      </w:r>
-      <w:proofErr w:type="spellStart"/>
-      <w:r>
-        <w:t>i</w:t>
-      </w:r>
-      <w:proofErr w:type="spellEnd"/>
-      <w:r>
-        <w:t>++)</w:t>
-      </w:r>
-    </w:p>
-    <w:p>
-      <w:r>
-        <w:t xml:space="preserve">        </w:t>
-      </w:r>
-      <w:proofErr w:type="spellStart"/>
-      <w:r>
-        <w:t>dest</w:t>
-      </w:r>
-      <w:proofErr w:type="spellEnd"/>
-      <w:r>
-        <w:t>[</w:t>
-      </w:r>
-      <w:proofErr w:type="spellStart"/>
-      <w:r>
-        <w:t>i</w:t>
-      </w:r>
-      <w:proofErr w:type="spellEnd"/>
-      <w:r>
-        <w:t xml:space="preserve">] = </w:t>
-      </w:r>
-      <w:proofErr w:type="spellStart"/>
-      <w:r>
-        <w:t>src</w:t>
-      </w:r>
-      <w:proofErr w:type="spellEnd"/>
-      <w:r>
-        <w:t>[</w:t>
-      </w:r>
-      <w:proofErr w:type="spellStart"/>
-      <w:r>
-        <w:t>i</w:t>
-      </w:r>
-      <w:proofErr w:type="spellEnd"/>
-      <w:r>
-        <w:t>];</w:t>
+        <w:t>void copyArray(int src[], int dest[], int n) {</w:t>
+      </w:r>
+    </w:p>
+    <w:p>
+      <w:r>
+        <w:t xml:space="preserve">    int i;</w:t>
+      </w:r>
+    </w:p>
+    <w:p>
+      <w:r>
+        <w:t xml:space="preserve">    for (i = 0; i &lt; n; i++)</w:t>
+      </w:r>
+    </w:p>
+    <w:p>
+      <w:r>
+        <w:t xml:space="preserve">        dest[i] = src[i];</w:t>
       </w:r>
     </w:p>
     <w:p>
@@ -3260,41 +2342,12 @@
     </w:p>
     <w:p>
       <w:r>
-        <w:t xml:space="preserve">void </w:t>
-      </w:r>
-      <w:proofErr w:type="gramStart"/>
-      <w:r>
-        <w:t>merge(</w:t>
-      </w:r>
-      <w:proofErr w:type="gramEnd"/>
-      <w:r>
-        <w:t xml:space="preserve">int </w:t>
-      </w:r>
-      <w:proofErr w:type="spellStart"/>
-      <w:proofErr w:type="gramStart"/>
-      <w:r>
-        <w:t>arr</w:t>
-      </w:r>
-      <w:proofErr w:type="spellEnd"/>
-      <w:r>
-        <w:t>[</w:t>
-      </w:r>
-      <w:proofErr w:type="gramEnd"/>
-      <w:r>
-        <w:t>], int l, int m, int r) {</w:t>
-      </w:r>
-    </w:p>
-    <w:p>
-      <w:r>
-        <w:t xml:space="preserve">    int </w:t>
-      </w:r>
-      <w:proofErr w:type="spellStart"/>
-      <w:r>
-        <w:t>i</w:t>
-      </w:r>
-      <w:proofErr w:type="spellEnd"/>
-      <w:r>
-        <w:t>, j, k;</w:t>
+        <w:t>void merge(int arr[], int l, int m, int r) {</w:t>
+      </w:r>
+    </w:p>
+    <w:p>
+      <w:r>
+        <w:t xml:space="preserve">    int i, j, k;</w:t>
       </w:r>
     </w:p>
     <w:p>
@@ -3316,110 +2369,28 @@
     <w:p/>
     <w:p>
       <w:r>
-        <w:t xml:space="preserve">    for (</w:t>
-      </w:r>
-      <w:proofErr w:type="spellStart"/>
-      <w:r>
-        <w:t>i</w:t>
-      </w:r>
-      <w:proofErr w:type="spellEnd"/>
-      <w:r>
-        <w:t xml:space="preserve"> = 0; </w:t>
-      </w:r>
-      <w:proofErr w:type="spellStart"/>
-      <w:r>
-        <w:t>i</w:t>
-      </w:r>
-      <w:proofErr w:type="spellEnd"/>
-      <w:r>
-        <w:t xml:space="preserve"> &lt; n1; </w:t>
-      </w:r>
-      <w:proofErr w:type="spellStart"/>
-      <w:r>
-        <w:t>i</w:t>
-      </w:r>
-      <w:proofErr w:type="spellEnd"/>
-      <w:r>
-        <w:t>++)</w:t>
-      </w:r>
-    </w:p>
-    <w:p>
-      <w:r>
-        <w:t xml:space="preserve">        L[</w:t>
-      </w:r>
-      <w:proofErr w:type="spellStart"/>
-      <w:r>
-        <w:t>i</w:t>
-      </w:r>
-      <w:proofErr w:type="spellEnd"/>
-      <w:r>
-        <w:t xml:space="preserve">] = </w:t>
-      </w:r>
-      <w:proofErr w:type="spellStart"/>
-      <w:proofErr w:type="gramStart"/>
-      <w:r>
-        <w:t>arr</w:t>
-      </w:r>
-      <w:proofErr w:type="spellEnd"/>
-      <w:r>
-        <w:t>[</w:t>
-      </w:r>
-      <w:proofErr w:type="gramEnd"/>
-      <w:r>
-        <w:t xml:space="preserve">l + </w:t>
-      </w:r>
-      <w:proofErr w:type="spellStart"/>
-      <w:r>
-        <w:t>i</w:t>
-      </w:r>
-      <w:proofErr w:type="spellEnd"/>
-      <w:r>
-        <w:t>];</w:t>
-      </w:r>
-    </w:p>
-    <w:p>
-      <w:r>
-        <w:t xml:space="preserve">    for (j = 0; j &lt; n2; </w:t>
-      </w:r>
-      <w:proofErr w:type="spellStart"/>
-      <w:r>
-        <w:t>j++</w:t>
-      </w:r>
-      <w:proofErr w:type="spellEnd"/>
-      <w:r>
-        <w:t>)</w:t>
-      </w:r>
-    </w:p>
-    <w:p>
-      <w:r>
-        <w:t xml:space="preserve">        R[j] = </w:t>
-      </w:r>
-      <w:proofErr w:type="spellStart"/>
-      <w:proofErr w:type="gramStart"/>
-      <w:r>
-        <w:t>arr</w:t>
-      </w:r>
-      <w:proofErr w:type="spellEnd"/>
-      <w:r>
-        <w:t>[</w:t>
-      </w:r>
-      <w:proofErr w:type="gramEnd"/>
-      <w:r>
-        <w:t>m + 1 + j];</w:t>
+        <w:t xml:space="preserve">    for (i = 0; i &lt; n1; i++)</w:t>
+      </w:r>
+    </w:p>
+    <w:p>
+      <w:r>
+        <w:t xml:space="preserve">        L[i] = arr[l + i];</w:t>
+      </w:r>
+    </w:p>
+    <w:p>
+      <w:r>
+        <w:t xml:space="preserve">    for (j = 0; j &lt; n2; j++)</w:t>
+      </w:r>
+    </w:p>
+    <w:p>
+      <w:r>
+        <w:t xml:space="preserve">        R[j] = arr[m + 1 + j];</w:t>
       </w:r>
     </w:p>
     <w:p/>
     <w:p>
       <w:r>
-        <w:t xml:space="preserve">    </w:t>
-      </w:r>
-      <w:proofErr w:type="spellStart"/>
-      <w:r>
-        <w:t>i</w:t>
-      </w:r>
-      <w:proofErr w:type="spellEnd"/>
-      <w:r>
-        <w:t xml:space="preserve"> = 0;</w:t>
+        <w:t xml:space="preserve">    i = 0;</w:t>
       </w:r>
     </w:p>
     <w:p>
@@ -3435,49 +2406,17 @@
     <w:p/>
     <w:p>
       <w:r>
-        <w:t xml:space="preserve">    while (</w:t>
-      </w:r>
-      <w:proofErr w:type="spellStart"/>
-      <w:r>
-        <w:t>i</w:t>
-      </w:r>
-      <w:proofErr w:type="spellEnd"/>
-      <w:r>
-        <w:t xml:space="preserve"> &lt; n1 &amp;&amp; j &lt; n2) {</w:t>
-      </w:r>
-    </w:p>
-    <w:p>
-      <w:r>
-        <w:t xml:space="preserve">        if (L[</w:t>
-      </w:r>
-      <w:proofErr w:type="spellStart"/>
-      <w:r>
-        <w:t>i</w:t>
-      </w:r>
-      <w:proofErr w:type="spellEnd"/>
-      <w:r>
-        <w:t>] &lt;= R[j])</w:t>
-      </w:r>
-    </w:p>
-    <w:p>
-      <w:r>
-        <w:t xml:space="preserve">            </w:t>
-      </w:r>
-      <w:proofErr w:type="spellStart"/>
-      <w:r>
-        <w:t>arr</w:t>
-      </w:r>
-      <w:proofErr w:type="spellEnd"/>
-      <w:r>
-        <w:t>[k++] = L[</w:t>
-      </w:r>
-      <w:proofErr w:type="spellStart"/>
-      <w:r>
-        <w:t>i</w:t>
-      </w:r>
-      <w:proofErr w:type="spellEnd"/>
-      <w:r>
-        <w:t>++];</w:t>
+        <w:t xml:space="preserve">    while (i &lt; n1 &amp;&amp; j &lt; n2) {</w:t>
+      </w:r>
+    </w:p>
+    <w:p>
+      <w:r>
+        <w:t xml:space="preserve">        if (L[i] &lt;= R[j])</w:t>
+      </w:r>
+    </w:p>
+    <w:p>
+      <w:r>
+        <w:t xml:space="preserve">            arr[k++] = L[i++];</w:t>
       </w:r>
     </w:p>
     <w:p>
@@ -3487,23 +2426,7 @@
     </w:p>
     <w:p>
       <w:r>
-        <w:t xml:space="preserve">            </w:t>
-      </w:r>
-      <w:proofErr w:type="spellStart"/>
-      <w:r>
-        <w:t>arr</w:t>
-      </w:r>
-      <w:proofErr w:type="spellEnd"/>
-      <w:r>
-        <w:t>[k++] = R[</w:t>
-      </w:r>
-      <w:proofErr w:type="spellStart"/>
-      <w:r>
-        <w:t>j++</w:t>
-      </w:r>
-      <w:proofErr w:type="spellEnd"/>
-      <w:r>
-        <w:t>];</w:t>
+        <w:t xml:space="preserve">            arr[k++] = R[j++];</w:t>
       </w:r>
     </w:p>
     <w:p>
@@ -3514,36 +2437,12 @@
     <w:p/>
     <w:p>
       <w:r>
-        <w:t xml:space="preserve">    while (</w:t>
-      </w:r>
-      <w:proofErr w:type="spellStart"/>
-      <w:r>
-        <w:t>i</w:t>
-      </w:r>
-      <w:proofErr w:type="spellEnd"/>
-      <w:r>
-        <w:t xml:space="preserve"> &lt; n1)</w:t>
-      </w:r>
-    </w:p>
-    <w:p>
-      <w:r>
-        <w:t xml:space="preserve">        </w:t>
-      </w:r>
-      <w:proofErr w:type="spellStart"/>
-      <w:r>
-        <w:t>arr</w:t>
-      </w:r>
-      <w:proofErr w:type="spellEnd"/>
-      <w:r>
-        <w:t>[k++] = L[</w:t>
-      </w:r>
-      <w:proofErr w:type="spellStart"/>
-      <w:r>
-        <w:t>i</w:t>
-      </w:r>
-      <w:proofErr w:type="spellEnd"/>
-      <w:r>
-        <w:t>++];</w:t>
+        <w:t xml:space="preserve">    while (i &lt; n1)</w:t>
+      </w:r>
+    </w:p>
+    <w:p>
+      <w:r>
+        <w:t xml:space="preserve">        arr[k++] = L[i++];</w:t>
       </w:r>
     </w:p>
     <w:p/>
@@ -3554,23 +2453,7 @@
     </w:p>
     <w:p>
       <w:r>
-        <w:t xml:space="preserve">        </w:t>
-      </w:r>
-      <w:proofErr w:type="spellStart"/>
-      <w:r>
-        <w:t>arr</w:t>
-      </w:r>
-      <w:proofErr w:type="spellEnd"/>
-      <w:r>
-        <w:t>[k++] = R[</w:t>
-      </w:r>
-      <w:proofErr w:type="spellStart"/>
-      <w:r>
-        <w:t>j++</w:t>
-      </w:r>
-      <w:proofErr w:type="spellEnd"/>
-      <w:r>
-        <w:t>];</w:t>
+        <w:t xml:space="preserve">        arr[k++] = R[j++];</w:t>
       </w:r>
     </w:p>
     <w:p>
@@ -3581,33 +2464,7 @@
     <w:p/>
     <w:p>
       <w:r>
-        <w:t xml:space="preserve">void </w:t>
-      </w:r>
-      <w:proofErr w:type="spellStart"/>
-      <w:proofErr w:type="gramStart"/>
-      <w:r>
-        <w:t>mergeSort</w:t>
-      </w:r>
-      <w:proofErr w:type="spellEnd"/>
-      <w:r>
-        <w:t>(</w:t>
-      </w:r>
-      <w:proofErr w:type="gramEnd"/>
-      <w:r>
-        <w:t xml:space="preserve">int </w:t>
-      </w:r>
-      <w:proofErr w:type="spellStart"/>
-      <w:proofErr w:type="gramStart"/>
-      <w:r>
-        <w:t>arr</w:t>
-      </w:r>
-      <w:proofErr w:type="spellEnd"/>
-      <w:r>
-        <w:t>[</w:t>
-      </w:r>
-      <w:proofErr w:type="gramEnd"/>
-      <w:r>
-        <w:t>], int l, int r) {</w:t>
+        <w:t>void mergeSort(int arr[], int l, int r) {</w:t>
       </w:r>
     </w:p>
     <w:p>
@@ -3623,66 +2480,17 @@
     </w:p>
     <w:p>
       <w:r>
-        <w:t xml:space="preserve">        </w:t>
-      </w:r>
-      <w:proofErr w:type="spellStart"/>
-      <w:proofErr w:type="gramStart"/>
-      <w:r>
-        <w:t>mergeSort</w:t>
-      </w:r>
-      <w:proofErr w:type="spellEnd"/>
-      <w:r>
-        <w:t>(</w:t>
-      </w:r>
-      <w:proofErr w:type="spellStart"/>
-      <w:proofErr w:type="gramEnd"/>
-      <w:r>
-        <w:t>arr</w:t>
-      </w:r>
-      <w:proofErr w:type="spellEnd"/>
-      <w:r>
-        <w:t>, l, m);</w:t>
-      </w:r>
-    </w:p>
-    <w:p>
-      <w:r>
-        <w:t xml:space="preserve">        </w:t>
-      </w:r>
-      <w:proofErr w:type="spellStart"/>
-      <w:proofErr w:type="gramStart"/>
-      <w:r>
-        <w:t>mergeSort</w:t>
-      </w:r>
-      <w:proofErr w:type="spellEnd"/>
-      <w:r>
-        <w:t>(</w:t>
-      </w:r>
-      <w:proofErr w:type="spellStart"/>
-      <w:proofErr w:type="gramEnd"/>
-      <w:r>
-        <w:t>arr</w:t>
-      </w:r>
-      <w:proofErr w:type="spellEnd"/>
-      <w:r>
-        <w:t>, m + 1, r);</w:t>
-      </w:r>
-    </w:p>
-    <w:p>
-      <w:r>
-        <w:t xml:space="preserve">        </w:t>
-      </w:r>
-      <w:proofErr w:type="gramStart"/>
-      <w:r>
-        <w:t>merge(</w:t>
-      </w:r>
-      <w:proofErr w:type="spellStart"/>
-      <w:proofErr w:type="gramEnd"/>
-      <w:r>
-        <w:t>arr</w:t>
-      </w:r>
-      <w:proofErr w:type="spellEnd"/>
-      <w:r>
-        <w:t>, l, m, r);</w:t>
+        <w:t xml:space="preserve">        mergeSort(arr, l, m);</w:t>
+      </w:r>
+    </w:p>
+    <w:p>
+      <w:r>
+        <w:t xml:space="preserve">        mergeSort(arr, m + 1, r);</w:t>
+      </w:r>
+    </w:p>
+    <w:p>
+      <w:r>
+        <w:t xml:space="preserve">        merge(arr, l, m, r);</w:t>
       </w:r>
     </w:p>
     <w:p>
@@ -3703,80 +2511,22 @@
     </w:p>
     <w:p>
       <w:r>
-        <w:t xml:space="preserve">void </w:t>
-      </w:r>
-      <w:proofErr w:type="spellStart"/>
-      <w:proofErr w:type="gramStart"/>
-      <w:r>
-        <w:t>heapify</w:t>
-      </w:r>
-      <w:proofErr w:type="spellEnd"/>
-      <w:r>
-        <w:t>(</w:t>
-      </w:r>
-      <w:proofErr w:type="gramEnd"/>
-      <w:r>
-        <w:t xml:space="preserve">int </w:t>
-      </w:r>
-      <w:proofErr w:type="spellStart"/>
-      <w:proofErr w:type="gramStart"/>
-      <w:r>
-        <w:t>arr</w:t>
-      </w:r>
-      <w:proofErr w:type="spellEnd"/>
-      <w:r>
-        <w:t>[</w:t>
-      </w:r>
-      <w:proofErr w:type="gramEnd"/>
-      <w:r>
-        <w:t xml:space="preserve">], int n, int </w:t>
-      </w:r>
-      <w:proofErr w:type="spellStart"/>
-      <w:r>
-        <w:t>i</w:t>
-      </w:r>
-      <w:proofErr w:type="spellEnd"/>
-      <w:r>
-        <w:t>) {</w:t>
-      </w:r>
-    </w:p>
-    <w:p>
-      <w:r>
-        <w:t xml:space="preserve">    int largest = </w:t>
-      </w:r>
-      <w:proofErr w:type="spellStart"/>
-      <w:r>
-        <w:t>i</w:t>
-      </w:r>
-      <w:proofErr w:type="spellEnd"/>
-      <w:r>
-        <w:t>;</w:t>
-      </w:r>
-    </w:p>
-    <w:p>
-      <w:r>
-        <w:t xml:space="preserve">    int left = 2 * </w:t>
-      </w:r>
-      <w:proofErr w:type="spellStart"/>
-      <w:r>
-        <w:t>i</w:t>
-      </w:r>
-      <w:proofErr w:type="spellEnd"/>
-      <w:r>
-        <w:t xml:space="preserve"> + 1;</w:t>
-      </w:r>
-    </w:p>
-    <w:p>
-      <w:r>
-        <w:t xml:space="preserve">    int right = 2 * </w:t>
-      </w:r>
-      <w:proofErr w:type="spellStart"/>
-      <w:r>
-        <w:t>i</w:t>
-      </w:r>
-      <w:proofErr w:type="spellEnd"/>
-      <w:r>
-        <w:t xml:space="preserve"> + 2;</w:t>
+        <w:t>void heapify(int arr[], int n, int i) {</w:t>
+      </w:r>
+    </w:p>
+    <w:p>
+      <w:r>
+        <w:t xml:space="preserve">    int largest = i;</w:t>
+      </w:r>
+    </w:p>
+    <w:p>
+      <w:r>
+        <w:t xml:space="preserve">    int left = 2 * i + 1;</w:t>
+      </w:r>
+    </w:p>
+    <w:p>
+      <w:r>
+        <w:t xml:space="preserve">    int right = 2 * i + 2;</w:t>
       </w:r>
     </w:p>
     <w:p>
@@ -3787,23 +2537,7 @@
     <w:p/>
     <w:p>
       <w:r>
-        <w:t xml:space="preserve">    if (left &lt; n &amp;&amp; </w:t>
-      </w:r>
-      <w:proofErr w:type="spellStart"/>
-      <w:r>
-        <w:t>arr</w:t>
-      </w:r>
-      <w:proofErr w:type="spellEnd"/>
-      <w:r>
-        <w:t xml:space="preserve">[left] &gt; </w:t>
-      </w:r>
-      <w:proofErr w:type="spellStart"/>
-      <w:r>
-        <w:t>arr</w:t>
-      </w:r>
-      <w:proofErr w:type="spellEnd"/>
-      <w:r>
-        <w:t>[largest])</w:t>
+        <w:t xml:space="preserve">    if (left &lt; n &amp;&amp; arr[left] &gt; arr[largest])</w:t>
       </w:r>
     </w:p>
     <w:p>
@@ -3814,23 +2548,7 @@
     <w:p/>
     <w:p>
       <w:r>
-        <w:t xml:space="preserve">    if (right &lt; n &amp;&amp; </w:t>
-      </w:r>
-      <w:proofErr w:type="spellStart"/>
-      <w:r>
-        <w:t>arr</w:t>
-      </w:r>
-      <w:proofErr w:type="spellEnd"/>
-      <w:r>
-        <w:t xml:space="preserve">[right] &gt; </w:t>
-      </w:r>
-      <w:proofErr w:type="spellStart"/>
-      <w:r>
-        <w:t>arr</w:t>
-      </w:r>
-      <w:proofErr w:type="spellEnd"/>
-      <w:r>
-        <w:t>[largest])</w:t>
+        <w:t xml:space="preserve">    if (right &lt; n &amp;&amp; arr[right] &gt; arr[largest])</w:t>
       </w:r>
     </w:p>
     <w:p>
@@ -3841,109 +2559,27 @@
     <w:p/>
     <w:p>
       <w:r>
-        <w:t xml:space="preserve">    if (</w:t>
-      </w:r>
-      <w:proofErr w:type="gramStart"/>
-      <w:r>
-        <w:t>largest !</w:t>
-      </w:r>
-      <w:proofErr w:type="gramEnd"/>
-      <w:r>
-        <w:t xml:space="preserve">= </w:t>
-      </w:r>
-      <w:proofErr w:type="spellStart"/>
-      <w:r>
-        <w:t>i</w:t>
-      </w:r>
-      <w:proofErr w:type="spellEnd"/>
-      <w:r>
-        <w:t>) {</w:t>
-      </w:r>
-    </w:p>
-    <w:p>
-      <w:r>
-        <w:t xml:space="preserve">        temp = </w:t>
-      </w:r>
-      <w:proofErr w:type="spellStart"/>
-      <w:r>
-        <w:t>arr</w:t>
-      </w:r>
-      <w:proofErr w:type="spellEnd"/>
-      <w:r>
-        <w:t>[</w:t>
-      </w:r>
-      <w:proofErr w:type="spellStart"/>
-      <w:r>
-        <w:t>i</w:t>
-      </w:r>
-      <w:proofErr w:type="spellEnd"/>
-      <w:r>
-        <w:t>];</w:t>
-      </w:r>
-    </w:p>
-    <w:p>
-      <w:r>
-        <w:t xml:space="preserve">        </w:t>
-      </w:r>
-      <w:proofErr w:type="spellStart"/>
-      <w:r>
-        <w:t>arr</w:t>
-      </w:r>
-      <w:proofErr w:type="spellEnd"/>
-      <w:r>
-        <w:t>[</w:t>
-      </w:r>
-      <w:proofErr w:type="spellStart"/>
-      <w:r>
-        <w:t>i</w:t>
-      </w:r>
-      <w:proofErr w:type="spellEnd"/>
-      <w:r>
-        <w:t xml:space="preserve">] = </w:t>
-      </w:r>
-      <w:proofErr w:type="spellStart"/>
-      <w:r>
-        <w:t>arr</w:t>
-      </w:r>
-      <w:proofErr w:type="spellEnd"/>
-      <w:r>
-        <w:t>[largest];</w:t>
-      </w:r>
-    </w:p>
-    <w:p>
-      <w:r>
-        <w:t xml:space="preserve">        </w:t>
-      </w:r>
-      <w:proofErr w:type="spellStart"/>
-      <w:r>
-        <w:t>arr</w:t>
-      </w:r>
-      <w:proofErr w:type="spellEnd"/>
-      <w:r>
-        <w:t>[largest] = temp;</w:t>
-      </w:r>
-    </w:p>
-    <w:p>
-      <w:r>
-        <w:t xml:space="preserve">        </w:t>
-      </w:r>
-      <w:proofErr w:type="spellStart"/>
-      <w:proofErr w:type="gramStart"/>
-      <w:r>
-        <w:t>heapify</w:t>
-      </w:r>
-      <w:proofErr w:type="spellEnd"/>
-      <w:r>
-        <w:t>(</w:t>
-      </w:r>
-      <w:proofErr w:type="spellStart"/>
-      <w:proofErr w:type="gramEnd"/>
-      <w:r>
-        <w:t>arr</w:t>
-      </w:r>
-      <w:proofErr w:type="spellEnd"/>
-      <w:r>
-        <w:t>, n, largest);</w:t>
+        <w:t xml:space="preserve">    if (largest != i) {</w:t>
+      </w:r>
+    </w:p>
+    <w:p>
+      <w:r>
+        <w:t xml:space="preserve">        temp = arr[i];</w:t>
+      </w:r>
+    </w:p>
+    <w:p>
+      <w:r>
+        <w:t xml:space="preserve">        arr[i] = arr[largest];</w:t>
+      </w:r>
+    </w:p>
+    <w:p>
+      <w:r>
+        <w:t xml:space="preserve">        arr[largest] = temp;</w:t>
+      </w:r>
+    </w:p>
+    <w:p>
+      <w:r>
+        <w:t xml:space="preserve">        heapify(arr, n, largest);</w:t>
       </w:r>
     </w:p>
     <w:p>
@@ -3960,241 +2596,49 @@
     <w:p/>
     <w:p>
       <w:r>
-        <w:t xml:space="preserve">void </w:t>
-      </w:r>
-      <w:proofErr w:type="spellStart"/>
-      <w:proofErr w:type="gramStart"/>
-      <w:r>
-        <w:t>heapSort</w:t>
-      </w:r>
-      <w:proofErr w:type="spellEnd"/>
-      <w:r>
-        <w:t>(</w:t>
-      </w:r>
-      <w:proofErr w:type="gramEnd"/>
-      <w:r>
-        <w:t xml:space="preserve">int </w:t>
-      </w:r>
-      <w:proofErr w:type="spellStart"/>
-      <w:proofErr w:type="gramStart"/>
-      <w:r>
-        <w:t>arr</w:t>
-      </w:r>
-      <w:proofErr w:type="spellEnd"/>
-      <w:r>
-        <w:t>[</w:t>
-      </w:r>
-      <w:proofErr w:type="gramEnd"/>
-      <w:r>
-        <w:t>], int n) {</w:t>
-      </w:r>
-    </w:p>
-    <w:p>
-      <w:r>
-        <w:t xml:space="preserve">    int </w:t>
-      </w:r>
-      <w:proofErr w:type="spellStart"/>
-      <w:r>
-        <w:t>i</w:t>
-      </w:r>
-      <w:proofErr w:type="spellEnd"/>
-      <w:r>
-        <w:t>, temp;</w:t>
+        <w:t>void heapSort(int arr[], int n) {</w:t>
+      </w:r>
+    </w:p>
+    <w:p>
+      <w:r>
+        <w:t xml:space="preserve">    int i, temp;</w:t>
       </w:r>
     </w:p>
     <w:p/>
     <w:p>
       <w:r>
-        <w:t xml:space="preserve">    for (</w:t>
-      </w:r>
-      <w:proofErr w:type="spellStart"/>
-      <w:r>
-        <w:t>i</w:t>
-      </w:r>
-      <w:proofErr w:type="spellEnd"/>
-      <w:r>
-        <w:t xml:space="preserve"> = n / 2 - 1; </w:t>
-      </w:r>
-      <w:proofErr w:type="spellStart"/>
-      <w:r>
-        <w:t>i</w:t>
-      </w:r>
-      <w:proofErr w:type="spellEnd"/>
-      <w:r>
-        <w:t xml:space="preserve"> &gt;= 0; </w:t>
-      </w:r>
-      <w:proofErr w:type="spellStart"/>
-      <w:r>
-        <w:t>i</w:t>
-      </w:r>
-      <w:proofErr w:type="spellEnd"/>
-      <w:r>
-        <w:t>--)</w:t>
-      </w:r>
-    </w:p>
-    <w:p>
-      <w:r>
-        <w:t xml:space="preserve">        </w:t>
-      </w:r>
-      <w:proofErr w:type="spellStart"/>
-      <w:proofErr w:type="gramStart"/>
-      <w:r>
-        <w:t>heapify</w:t>
-      </w:r>
-      <w:proofErr w:type="spellEnd"/>
-      <w:r>
-        <w:t>(</w:t>
-      </w:r>
-      <w:proofErr w:type="spellStart"/>
-      <w:proofErr w:type="gramEnd"/>
-      <w:r>
-        <w:t>arr</w:t>
-      </w:r>
-      <w:proofErr w:type="spellEnd"/>
-      <w:r>
-        <w:t xml:space="preserve">, n, </w:t>
-      </w:r>
-      <w:proofErr w:type="spellStart"/>
-      <w:r>
-        <w:t>i</w:t>
-      </w:r>
-      <w:proofErr w:type="spellEnd"/>
-      <w:r>
-        <w:t>);</w:t>
+        <w:t xml:space="preserve">    for (i = n / 2 - 1; i &gt;= 0; i--)</w:t>
+      </w:r>
+    </w:p>
+    <w:p>
+      <w:r>
+        <w:t xml:space="preserve">        heapify(arr, n, i);</w:t>
       </w:r>
     </w:p>
     <w:p/>
     <w:p>
       <w:r>
-        <w:t xml:space="preserve">    for (</w:t>
-      </w:r>
-      <w:proofErr w:type="spellStart"/>
-      <w:r>
-        <w:t>i</w:t>
-      </w:r>
-      <w:proofErr w:type="spellEnd"/>
-      <w:r>
-        <w:t xml:space="preserve"> = n - 1; </w:t>
-      </w:r>
-      <w:proofErr w:type="spellStart"/>
-      <w:r>
-        <w:t>i</w:t>
-      </w:r>
-      <w:proofErr w:type="spellEnd"/>
-      <w:r>
-        <w:t xml:space="preserve"> &gt; 0; </w:t>
-      </w:r>
-      <w:proofErr w:type="spellStart"/>
-      <w:r>
-        <w:t>i</w:t>
-      </w:r>
-      <w:proofErr w:type="spellEnd"/>
-      <w:r>
-        <w:t>--) {</w:t>
-      </w:r>
-    </w:p>
-    <w:p>
-      <w:r>
-        <w:t xml:space="preserve">        temp = </w:t>
-      </w:r>
-      <w:proofErr w:type="spellStart"/>
-      <w:proofErr w:type="gramStart"/>
-      <w:r>
-        <w:t>arr</w:t>
-      </w:r>
-      <w:proofErr w:type="spellEnd"/>
-      <w:r>
-        <w:t>[</w:t>
-      </w:r>
-      <w:proofErr w:type="gramEnd"/>
-      <w:r>
-        <w:t>0];</w:t>
-      </w:r>
-    </w:p>
-    <w:p>
-      <w:r>
-        <w:t xml:space="preserve">        </w:t>
-      </w:r>
-      <w:proofErr w:type="spellStart"/>
-      <w:proofErr w:type="gramStart"/>
-      <w:r>
-        <w:t>arr</w:t>
-      </w:r>
-      <w:proofErr w:type="spellEnd"/>
-      <w:r>
-        <w:t>[</w:t>
-      </w:r>
-      <w:proofErr w:type="gramEnd"/>
-      <w:r>
-        <w:t xml:space="preserve">0] = </w:t>
-      </w:r>
-      <w:proofErr w:type="spellStart"/>
-      <w:r>
-        <w:t>arr</w:t>
-      </w:r>
-      <w:proofErr w:type="spellEnd"/>
-      <w:r>
-        <w:t>[</w:t>
-      </w:r>
-      <w:proofErr w:type="spellStart"/>
-      <w:r>
-        <w:t>i</w:t>
-      </w:r>
-      <w:proofErr w:type="spellEnd"/>
-      <w:r>
-        <w:t>];</w:t>
-      </w:r>
-    </w:p>
-    <w:p>
-      <w:r>
-        <w:t xml:space="preserve">        </w:t>
-      </w:r>
-      <w:proofErr w:type="spellStart"/>
-      <w:r>
-        <w:t>arr</w:t>
-      </w:r>
-      <w:proofErr w:type="spellEnd"/>
-      <w:r>
-        <w:t>[</w:t>
-      </w:r>
-      <w:proofErr w:type="spellStart"/>
-      <w:r>
-        <w:t>i</w:t>
-      </w:r>
-      <w:proofErr w:type="spellEnd"/>
-      <w:r>
-        <w:t>] = temp;</w:t>
-      </w:r>
-    </w:p>
-    <w:p>
-      <w:r>
-        <w:t xml:space="preserve">        </w:t>
-      </w:r>
-      <w:proofErr w:type="spellStart"/>
-      <w:proofErr w:type="gramStart"/>
-      <w:r>
-        <w:t>heapify</w:t>
-      </w:r>
-      <w:proofErr w:type="spellEnd"/>
-      <w:r>
-        <w:t>(</w:t>
-      </w:r>
-      <w:proofErr w:type="spellStart"/>
-      <w:proofErr w:type="gramEnd"/>
-      <w:r>
-        <w:t>arr</w:t>
-      </w:r>
-      <w:proofErr w:type="spellEnd"/>
-      <w:r>
-        <w:t xml:space="preserve">, </w:t>
-      </w:r>
-      <w:proofErr w:type="spellStart"/>
-      <w:r>
-        <w:t>i</w:t>
-      </w:r>
-      <w:proofErr w:type="spellEnd"/>
-      <w:r>
-        <w:t>, 0);</w:t>
+        <w:t xml:space="preserve">    for (i = n - 1; i &gt; 0; i--) {</w:t>
+      </w:r>
+    </w:p>
+    <w:p>
+      <w:r>
+        <w:t xml:space="preserve">        temp = arr[0];</w:t>
+      </w:r>
+    </w:p>
+    <w:p>
+      <w:r>
+        <w:t xml:space="preserve">        arr[0] = arr[i];</w:t>
+      </w:r>
+    </w:p>
+    <w:p>
+      <w:r>
+        <w:t xml:space="preserve">        arr[i] = temp;</w:t>
+      </w:r>
+    </w:p>
+    <w:p>
+      <w:r>
+        <w:t xml:space="preserve">        heapify(arr, i, 0);</w:t>
       </w:r>
     </w:p>
     <w:p>
@@ -4215,158 +2659,49 @@
     </w:p>
     <w:p>
       <w:r>
-        <w:t xml:space="preserve">int </w:t>
-      </w:r>
-      <w:proofErr w:type="gramStart"/>
-      <w:r>
-        <w:t>partition(</w:t>
-      </w:r>
-      <w:proofErr w:type="gramEnd"/>
-      <w:r>
-        <w:t xml:space="preserve">int </w:t>
-      </w:r>
-      <w:proofErr w:type="spellStart"/>
-      <w:proofErr w:type="gramStart"/>
-      <w:r>
-        <w:t>arr</w:t>
-      </w:r>
-      <w:proofErr w:type="spellEnd"/>
-      <w:r>
-        <w:t>[</w:t>
-      </w:r>
-      <w:proofErr w:type="gramEnd"/>
-      <w:r>
-        <w:t>], int low, int high) {</w:t>
-      </w:r>
-    </w:p>
-    <w:p>
-      <w:r>
-        <w:t xml:space="preserve">    int pivot = </w:t>
-      </w:r>
-      <w:proofErr w:type="spellStart"/>
-      <w:r>
-        <w:t>arr</w:t>
-      </w:r>
-      <w:proofErr w:type="spellEnd"/>
-      <w:r>
-        <w:t>[high];</w:t>
-      </w:r>
-    </w:p>
-    <w:p>
-      <w:r>
-        <w:t xml:space="preserve">    int </w:t>
-      </w:r>
-      <w:proofErr w:type="spellStart"/>
-      <w:r>
-        <w:t>i</w:t>
-      </w:r>
-      <w:proofErr w:type="spellEnd"/>
-      <w:r>
-        <w:t xml:space="preserve"> = low - 1, j, temp;</w:t>
+        <w:t>int partition(int arr[], int low, int high) {</w:t>
+      </w:r>
+    </w:p>
+    <w:p>
+      <w:r>
+        <w:t xml:space="preserve">    int pivot = arr[high];</w:t>
+      </w:r>
+    </w:p>
+    <w:p>
+      <w:r>
+        <w:t xml:space="preserve">    int i = low - 1, j, temp;</w:t>
       </w:r>
     </w:p>
     <w:p/>
     <w:p>
       <w:r>
-        <w:t xml:space="preserve">    for (j = low; j &lt; high; </w:t>
-      </w:r>
-      <w:proofErr w:type="spellStart"/>
-      <w:r>
-        <w:t>j++</w:t>
-      </w:r>
-      <w:proofErr w:type="spellEnd"/>
-      <w:r>
-        <w:t>) {</w:t>
-      </w:r>
-    </w:p>
-    <w:p>
-      <w:r>
-        <w:t xml:space="preserve">        if (</w:t>
-      </w:r>
-      <w:proofErr w:type="spellStart"/>
-      <w:r>
-        <w:t>arr</w:t>
-      </w:r>
-      <w:proofErr w:type="spellEnd"/>
-      <w:r>
-        <w:t>[j] &lt; pivot) {</w:t>
-      </w:r>
-    </w:p>
-    <w:p>
-      <w:r>
-        <w:t xml:space="preserve">            </w:t>
-      </w:r>
-      <w:proofErr w:type="spellStart"/>
-      <w:r>
-        <w:t>i</w:t>
-      </w:r>
-      <w:proofErr w:type="spellEnd"/>
-      <w:r>
-        <w:t>++;</w:t>
-      </w:r>
-    </w:p>
-    <w:p>
-      <w:r>
-        <w:t xml:space="preserve">            temp = </w:t>
-      </w:r>
-      <w:proofErr w:type="spellStart"/>
-      <w:r>
-        <w:t>arr</w:t>
-      </w:r>
-      <w:proofErr w:type="spellEnd"/>
-      <w:r>
-        <w:t>[</w:t>
-      </w:r>
-      <w:proofErr w:type="spellStart"/>
-      <w:r>
-        <w:t>i</w:t>
-      </w:r>
-      <w:proofErr w:type="spellEnd"/>
-      <w:r>
-        <w:t>];</w:t>
-      </w:r>
-    </w:p>
-    <w:p>
-      <w:r>
-        <w:t xml:space="preserve">            </w:t>
-      </w:r>
-      <w:proofErr w:type="spellStart"/>
-      <w:r>
-        <w:t>arr</w:t>
-      </w:r>
-      <w:proofErr w:type="spellEnd"/>
-      <w:r>
-        <w:t>[</w:t>
-      </w:r>
-      <w:proofErr w:type="spellStart"/>
-      <w:r>
-        <w:t>i</w:t>
-      </w:r>
-      <w:proofErr w:type="spellEnd"/>
-      <w:r>
-        <w:t xml:space="preserve">] = </w:t>
-      </w:r>
-      <w:proofErr w:type="spellStart"/>
-      <w:r>
-        <w:t>arr</w:t>
-      </w:r>
-      <w:proofErr w:type="spellEnd"/>
-      <w:r>
-        <w:t>[j];</w:t>
+        <w:t xml:space="preserve">    for (j = low; j &lt; high; j++) {</w:t>
+      </w:r>
+    </w:p>
+    <w:p>
+      <w:r>
+        <w:t xml:space="preserve">        if (arr[j] &lt; pivot) {</w:t>
+      </w:r>
+    </w:p>
+    <w:p>
+      <w:r>
+        <w:t xml:space="preserve">            i++;</w:t>
+      </w:r>
+    </w:p>
+    <w:p>
+      <w:r>
+        <w:t xml:space="preserve">            temp = arr[i];</w:t>
+      </w:r>
+    </w:p>
+    <w:p>
+      <w:r>
+        <w:t xml:space="preserve">            arr[i] = arr[j];</w:t>
       </w:r>
     </w:p>
     <w:p>
       <w:r>
         <w:lastRenderedPageBreak/>
-        <w:t xml:space="preserve">            </w:t>
-      </w:r>
-      <w:proofErr w:type="spellStart"/>
-      <w:r>
-        <w:t>arr</w:t>
-      </w:r>
-      <w:proofErr w:type="spellEnd"/>
-      <w:r>
-        <w:t>[j] = temp;</w:t>
+        <w:t xml:space="preserve">            arr[j] = temp;</w:t>
       </w:r>
     </w:p>
     <w:p>
@@ -4382,83 +2717,23 @@
     <w:p/>
     <w:p>
       <w:r>
-        <w:t xml:space="preserve">    temp = </w:t>
-      </w:r>
-      <w:proofErr w:type="spellStart"/>
-      <w:proofErr w:type="gramStart"/>
-      <w:r>
-        <w:t>arr</w:t>
-      </w:r>
-      <w:proofErr w:type="spellEnd"/>
-      <w:r>
-        <w:t>[</w:t>
-      </w:r>
-      <w:proofErr w:type="spellStart"/>
-      <w:proofErr w:type="gramEnd"/>
-      <w:r>
-        <w:t>i</w:t>
-      </w:r>
-      <w:proofErr w:type="spellEnd"/>
-      <w:r>
-        <w:t xml:space="preserve"> + 1];</w:t>
-      </w:r>
-    </w:p>
-    <w:p>
-      <w:r>
-        <w:t xml:space="preserve">    </w:t>
-      </w:r>
-      <w:proofErr w:type="spellStart"/>
-      <w:proofErr w:type="gramStart"/>
-      <w:r>
-        <w:t>arr</w:t>
-      </w:r>
-      <w:proofErr w:type="spellEnd"/>
-      <w:r>
-        <w:t>[</w:t>
-      </w:r>
-      <w:proofErr w:type="spellStart"/>
-      <w:proofErr w:type="gramEnd"/>
-      <w:r>
-        <w:t>i</w:t>
-      </w:r>
-      <w:proofErr w:type="spellEnd"/>
-      <w:r>
-        <w:t xml:space="preserve"> + 1] = </w:t>
-      </w:r>
-      <w:proofErr w:type="spellStart"/>
-      <w:r>
-        <w:t>arr</w:t>
-      </w:r>
-      <w:proofErr w:type="spellEnd"/>
-      <w:r>
-        <w:t>[high];</w:t>
-      </w:r>
-    </w:p>
-    <w:p>
-      <w:r>
-        <w:t xml:space="preserve">    </w:t>
-      </w:r>
-      <w:proofErr w:type="spellStart"/>
-      <w:r>
-        <w:t>arr</w:t>
-      </w:r>
-      <w:proofErr w:type="spellEnd"/>
-      <w:r>
-        <w:t>[high] = temp;</w:t>
+        <w:t xml:space="preserve">    temp = arr[i + 1];</w:t>
+      </w:r>
+    </w:p>
+    <w:p>
+      <w:r>
+        <w:t xml:space="preserve">    arr[i + 1] = arr[high];</w:t>
+      </w:r>
+    </w:p>
+    <w:p>
+      <w:r>
+        <w:t xml:space="preserve">    arr[high] = temp;</w:t>
       </w:r>
     </w:p>
     <w:p/>
     <w:p>
       <w:r>
-        <w:t xml:space="preserve">    return </w:t>
-      </w:r>
-      <w:proofErr w:type="spellStart"/>
-      <w:r>
-        <w:t>i</w:t>
-      </w:r>
-      <w:proofErr w:type="spellEnd"/>
-      <w:r>
-        <w:t xml:space="preserve"> + 1;</w:t>
+        <w:t xml:space="preserve">    return i + 1;</w:t>
       </w:r>
     </w:p>
     <w:p>
@@ -4469,33 +2744,7 @@
     <w:p/>
     <w:p>
       <w:r>
-        <w:t xml:space="preserve">void </w:t>
-      </w:r>
-      <w:proofErr w:type="spellStart"/>
-      <w:proofErr w:type="gramStart"/>
-      <w:r>
-        <w:t>quickSort</w:t>
-      </w:r>
-      <w:proofErr w:type="spellEnd"/>
-      <w:r>
-        <w:t>(</w:t>
-      </w:r>
-      <w:proofErr w:type="gramEnd"/>
-      <w:r>
-        <w:t xml:space="preserve">int </w:t>
-      </w:r>
-      <w:proofErr w:type="spellStart"/>
-      <w:proofErr w:type="gramStart"/>
-      <w:r>
-        <w:t>arr</w:t>
-      </w:r>
-      <w:proofErr w:type="spellEnd"/>
-      <w:r>
-        <w:t>[</w:t>
-      </w:r>
-      <w:proofErr w:type="gramEnd"/>
-      <w:r>
-        <w:t>], int low, int high) {</w:t>
+        <w:t>void quickSort(int arr[], int low, int high) {</w:t>
       </w:r>
     </w:p>
     <w:p>
@@ -4505,66 +2754,17 @@
     </w:p>
     <w:p>
       <w:r>
-        <w:t xml:space="preserve">        int pi = </w:t>
-      </w:r>
-      <w:proofErr w:type="gramStart"/>
-      <w:r>
-        <w:t>partition(</w:t>
-      </w:r>
-      <w:proofErr w:type="spellStart"/>
-      <w:proofErr w:type="gramEnd"/>
-      <w:r>
-        <w:t>arr</w:t>
-      </w:r>
-      <w:proofErr w:type="spellEnd"/>
-      <w:r>
-        <w:t>, low, high);</w:t>
-      </w:r>
-    </w:p>
-    <w:p>
-      <w:r>
-        <w:t xml:space="preserve">        </w:t>
-      </w:r>
-      <w:proofErr w:type="spellStart"/>
-      <w:proofErr w:type="gramStart"/>
-      <w:r>
-        <w:t>quickSort</w:t>
-      </w:r>
-      <w:proofErr w:type="spellEnd"/>
-      <w:r>
-        <w:t>(</w:t>
-      </w:r>
-      <w:proofErr w:type="spellStart"/>
-      <w:proofErr w:type="gramEnd"/>
-      <w:r>
-        <w:t>arr</w:t>
-      </w:r>
-      <w:proofErr w:type="spellEnd"/>
-      <w:r>
-        <w:t>, low, pi - 1);</w:t>
-      </w:r>
-    </w:p>
-    <w:p>
-      <w:r>
-        <w:t xml:space="preserve">        </w:t>
-      </w:r>
-      <w:proofErr w:type="spellStart"/>
-      <w:proofErr w:type="gramStart"/>
-      <w:r>
-        <w:t>quickSort</w:t>
-      </w:r>
-      <w:proofErr w:type="spellEnd"/>
-      <w:r>
-        <w:t>(</w:t>
-      </w:r>
-      <w:proofErr w:type="spellStart"/>
-      <w:proofErr w:type="gramEnd"/>
-      <w:r>
-        <w:t>arr</w:t>
-      </w:r>
-      <w:proofErr w:type="spellEnd"/>
-      <w:r>
-        <w:t>, pi + 1, high);</w:t>
+        <w:t xml:space="preserve">        int pi = partition(arr, low, high);</w:t>
+      </w:r>
+    </w:p>
+    <w:p>
+      <w:r>
+        <w:t xml:space="preserve">        quickSort(arr, low, pi - 1);</w:t>
+      </w:r>
+    </w:p>
+    <w:p>
+      <w:r>
+        <w:t xml:space="preserve">        quickSort(arr, pi + 1, high);</w:t>
       </w:r>
     </w:p>
     <w:p>
@@ -4585,113 +2785,34 @@
     </w:p>
     <w:p>
       <w:r>
-        <w:t xml:space="preserve">int </w:t>
-      </w:r>
-      <w:proofErr w:type="spellStart"/>
-      <w:proofErr w:type="gramStart"/>
-      <w:r>
-        <w:t>randomPartition</w:t>
-      </w:r>
-      <w:proofErr w:type="spellEnd"/>
-      <w:r>
-        <w:t>(</w:t>
-      </w:r>
-      <w:proofErr w:type="gramEnd"/>
-      <w:r>
-        <w:t xml:space="preserve">int </w:t>
-      </w:r>
-      <w:proofErr w:type="spellStart"/>
-      <w:proofErr w:type="gramStart"/>
-      <w:r>
-        <w:t>arr</w:t>
-      </w:r>
-      <w:proofErr w:type="spellEnd"/>
-      <w:r>
-        <w:t>[</w:t>
-      </w:r>
-      <w:proofErr w:type="gramEnd"/>
-      <w:r>
-        <w:t>], int low, int high) {</w:t>
-      </w:r>
-    </w:p>
-    <w:p>
-      <w:r>
-        <w:t xml:space="preserve">    int random = low + </w:t>
-      </w:r>
-      <w:proofErr w:type="gramStart"/>
-      <w:r>
-        <w:t>rand(</w:t>
-      </w:r>
-      <w:proofErr w:type="gramEnd"/>
-      <w:r>
-        <w:t>) % (high - low + 1);</w:t>
-      </w:r>
-    </w:p>
-    <w:p>
-      <w:r>
-        <w:t xml:space="preserve">    int temp = </w:t>
-      </w:r>
-      <w:proofErr w:type="spellStart"/>
-      <w:r>
-        <w:t>arr</w:t>
-      </w:r>
-      <w:proofErr w:type="spellEnd"/>
-      <w:r>
-        <w:t>[random];</w:t>
-      </w:r>
-    </w:p>
-    <w:p>
-      <w:r>
-        <w:t xml:space="preserve">    </w:t>
-      </w:r>
-      <w:proofErr w:type="spellStart"/>
-      <w:r>
-        <w:t>arr</w:t>
-      </w:r>
-      <w:proofErr w:type="spellEnd"/>
-      <w:r>
-        <w:t xml:space="preserve">[random] = </w:t>
-      </w:r>
-      <w:proofErr w:type="spellStart"/>
-      <w:r>
-        <w:t>arr</w:t>
-      </w:r>
-      <w:proofErr w:type="spellEnd"/>
-      <w:r>
-        <w:t>[high];</w:t>
-      </w:r>
-    </w:p>
-    <w:p>
-      <w:r>
-        <w:t xml:space="preserve">    </w:t>
-      </w:r>
-      <w:proofErr w:type="spellStart"/>
-      <w:r>
-        <w:t>arr</w:t>
-      </w:r>
-      <w:proofErr w:type="spellEnd"/>
-      <w:r>
-        <w:t>[high] = temp;</w:t>
+        <w:t>int randomPartition(int arr[], int low, int high) {</w:t>
+      </w:r>
+    </w:p>
+    <w:p>
+      <w:r>
+        <w:t xml:space="preserve">    int random = low + rand() % (high - low + 1);</w:t>
+      </w:r>
+    </w:p>
+    <w:p>
+      <w:r>
+        <w:t xml:space="preserve">    int temp = arr[random];</w:t>
+      </w:r>
+    </w:p>
+    <w:p>
+      <w:r>
+        <w:t xml:space="preserve">    arr[random] = arr[high];</w:t>
+      </w:r>
+    </w:p>
+    <w:p>
+      <w:r>
+        <w:t xml:space="preserve">    arr[high] = temp;</w:t>
       </w:r>
     </w:p>
     <w:p/>
     <w:p>
       <w:r>
         <w:lastRenderedPageBreak/>
-        <w:t xml:space="preserve">    return </w:t>
-      </w:r>
-      <w:proofErr w:type="gramStart"/>
-      <w:r>
-        <w:t>partition(</w:t>
-      </w:r>
-      <w:proofErr w:type="spellStart"/>
-      <w:proofErr w:type="gramEnd"/>
-      <w:r>
-        <w:t>arr</w:t>
-      </w:r>
-      <w:proofErr w:type="spellEnd"/>
-      <w:r>
-        <w:t>, low, high);</w:t>
+        <w:t xml:space="preserve">    return partition(arr, low, high);</w:t>
       </w:r>
     </w:p>
     <w:p>
@@ -4702,33 +2823,7 @@
     <w:p/>
     <w:p>
       <w:r>
-        <w:t xml:space="preserve">void </w:t>
-      </w:r>
-      <w:proofErr w:type="spellStart"/>
-      <w:proofErr w:type="gramStart"/>
-      <w:r>
-        <w:t>randomizedQuickSort</w:t>
-      </w:r>
-      <w:proofErr w:type="spellEnd"/>
-      <w:r>
-        <w:t>(</w:t>
-      </w:r>
-      <w:proofErr w:type="gramEnd"/>
-      <w:r>
-        <w:t xml:space="preserve">int </w:t>
-      </w:r>
-      <w:proofErr w:type="spellStart"/>
-      <w:proofErr w:type="gramStart"/>
-      <w:r>
-        <w:t>arr</w:t>
-      </w:r>
-      <w:proofErr w:type="spellEnd"/>
-      <w:r>
-        <w:t>[</w:t>
-      </w:r>
-      <w:proofErr w:type="gramEnd"/>
-      <w:r>
-        <w:t>], int low, int high) {</w:t>
+        <w:t>void randomizedQuickSort(int arr[], int low, int high) {</w:t>
       </w:r>
     </w:p>
     <w:p>
@@ -4738,71 +2833,17 @@
     </w:p>
     <w:p>
       <w:r>
-        <w:t xml:space="preserve">        int pi = </w:t>
-      </w:r>
-      <w:proofErr w:type="spellStart"/>
-      <w:proofErr w:type="gramStart"/>
-      <w:r>
-        <w:t>randomPartition</w:t>
-      </w:r>
-      <w:proofErr w:type="spellEnd"/>
-      <w:r>
-        <w:t>(</w:t>
-      </w:r>
-      <w:proofErr w:type="spellStart"/>
-      <w:proofErr w:type="gramEnd"/>
-      <w:r>
-        <w:t>arr</w:t>
-      </w:r>
-      <w:proofErr w:type="spellEnd"/>
-      <w:r>
-        <w:t>, low, high);</w:t>
-      </w:r>
-    </w:p>
-    <w:p>
-      <w:r>
-        <w:t xml:space="preserve">        </w:t>
-      </w:r>
-      <w:proofErr w:type="spellStart"/>
-      <w:proofErr w:type="gramStart"/>
-      <w:r>
-        <w:t>randomizedQuickSort</w:t>
-      </w:r>
-      <w:proofErr w:type="spellEnd"/>
-      <w:r>
-        <w:t>(</w:t>
-      </w:r>
-      <w:proofErr w:type="spellStart"/>
-      <w:proofErr w:type="gramEnd"/>
-      <w:r>
-        <w:t>arr</w:t>
-      </w:r>
-      <w:proofErr w:type="spellEnd"/>
-      <w:r>
-        <w:t>, low, pi - 1);</w:t>
-      </w:r>
-    </w:p>
-    <w:p>
-      <w:r>
-        <w:t xml:space="preserve">        </w:t>
-      </w:r>
-      <w:proofErr w:type="spellStart"/>
-      <w:proofErr w:type="gramStart"/>
-      <w:r>
-        <w:t>randomizedQuickSort</w:t>
-      </w:r>
-      <w:proofErr w:type="spellEnd"/>
-      <w:r>
-        <w:t>(</w:t>
-      </w:r>
-      <w:proofErr w:type="spellStart"/>
-      <w:proofErr w:type="gramEnd"/>
-      <w:r>
-        <w:t>arr</w:t>
-      </w:r>
-      <w:proofErr w:type="spellEnd"/>
-      <w:r>
-        <w:t>, pi + 1, high);</w:t>
+        <w:t xml:space="preserve">        int pi = randomPartition(arr, low, high);</w:t>
+      </w:r>
+    </w:p>
+    <w:p>
+      <w:r>
+        <w:t xml:space="preserve">        randomizedQuickSort(arr, low, pi - 1);</w:t>
+      </w:r>
+    </w:p>
+    <w:p>
+      <w:r>
+        <w:t xml:space="preserve">        randomizedQuickSort(arr, pi + 1, high);</w:t>
       </w:r>
     </w:p>
     <w:p>
@@ -4823,70 +2864,22 @@
     </w:p>
     <w:p>
       <w:r>
-        <w:t xml:space="preserve">int </w:t>
-      </w:r>
-      <w:proofErr w:type="gramStart"/>
-      <w:r>
-        <w:t>main(</w:t>
-      </w:r>
-      <w:proofErr w:type="gramEnd"/>
-      <w:r>
-        <w:t>) {</w:t>
-      </w:r>
-    </w:p>
-    <w:p>
-      <w:r>
-        <w:t xml:space="preserve">    int </w:t>
-      </w:r>
-      <w:proofErr w:type="gramStart"/>
-      <w:r>
-        <w:t>original[</w:t>
-      </w:r>
-      <w:proofErr w:type="gramEnd"/>
-      <w:r>
-        <w:t>] = {64, 25, 12, 22, 11};</w:t>
-      </w:r>
-    </w:p>
-    <w:p>
-      <w:r>
-        <w:t xml:space="preserve">    int n = </w:t>
-      </w:r>
-      <w:proofErr w:type="spellStart"/>
-      <w:r>
-        <w:t>sizeof</w:t>
-      </w:r>
-      <w:proofErr w:type="spellEnd"/>
-      <w:r>
-        <w:t xml:space="preserve">(original) / </w:t>
-      </w:r>
-      <w:proofErr w:type="spellStart"/>
-      <w:r>
-        <w:t>sizeof</w:t>
-      </w:r>
-      <w:proofErr w:type="spellEnd"/>
-      <w:r>
-        <w:t>(</w:t>
-      </w:r>
-      <w:proofErr w:type="gramStart"/>
-      <w:r>
-        <w:t>original[</w:t>
-      </w:r>
-      <w:proofErr w:type="gramEnd"/>
-      <w:r>
-        <w:t>0]);</w:t>
-      </w:r>
-    </w:p>
-    <w:p>
-      <w:r>
-        <w:t xml:space="preserve">    int </w:t>
-      </w:r>
-      <w:proofErr w:type="spellStart"/>
-      <w:r>
-        <w:t>arr</w:t>
-      </w:r>
-      <w:proofErr w:type="spellEnd"/>
-      <w:r>
-        <w:t>[n];</w:t>
+        <w:t>int main() {</w:t>
+      </w:r>
+    </w:p>
+    <w:p>
+      <w:r>
+        <w:t xml:space="preserve">    int original[] = {64, 25, 12, 22, 11};</w:t>
+      </w:r>
+    </w:p>
+    <w:p>
+      <w:r>
+        <w:t xml:space="preserve">    int n = sizeof(original) / sizeof(original[0]);</w:t>
+      </w:r>
+    </w:p>
+    <w:p>
+      <w:r>
+        <w:t xml:space="preserve">    int arr[n];</w:t>
       </w:r>
     </w:p>
     <w:p>
@@ -4897,182 +2890,54 @@
     <w:p/>
     <w:p>
       <w:r>
-        <w:t xml:space="preserve">    </w:t>
-      </w:r>
-      <w:proofErr w:type="spellStart"/>
-      <w:r>
-        <w:t>srand</w:t>
-      </w:r>
-      <w:proofErr w:type="spellEnd"/>
-      <w:r>
-        <w:t>(</w:t>
-      </w:r>
-      <w:proofErr w:type="gramStart"/>
-      <w:r>
-        <w:t>time(</w:t>
-      </w:r>
-      <w:proofErr w:type="gramEnd"/>
-      <w:r>
-        <w:t>NULL));</w:t>
+        <w:t xml:space="preserve">    srand(time(NULL));</w:t>
       </w:r>
     </w:p>
     <w:p/>
     <w:p>
       <w:r>
-        <w:t xml:space="preserve">    while (</w:t>
-      </w:r>
-      <w:proofErr w:type="gramStart"/>
-      <w:r>
-        <w:t>choice !</w:t>
-      </w:r>
-      <w:proofErr w:type="gramEnd"/>
-      <w:r>
-        <w:t>= 0) {</w:t>
-      </w:r>
-    </w:p>
-    <w:p>
-      <w:r>
-        <w:t xml:space="preserve">        </w:t>
-      </w:r>
-      <w:proofErr w:type="spellStart"/>
-      <w:proofErr w:type="gramStart"/>
-      <w:r>
-        <w:t>printf</w:t>
-      </w:r>
-      <w:proofErr w:type="spellEnd"/>
-      <w:r>
-        <w:t>(</w:t>
-      </w:r>
-      <w:proofErr w:type="gramEnd"/>
-      <w:r>
-        <w:t>"\n------ SORTING MENU ------\n");</w:t>
-      </w:r>
-    </w:p>
-    <w:p>
-      <w:r>
-        <w:t xml:space="preserve">        </w:t>
-      </w:r>
-      <w:proofErr w:type="spellStart"/>
-      <w:proofErr w:type="gramStart"/>
-      <w:r>
-        <w:t>printf</w:t>
-      </w:r>
-      <w:proofErr w:type="spellEnd"/>
-      <w:r>
-        <w:t>(</w:t>
-      </w:r>
-      <w:proofErr w:type="gramEnd"/>
-      <w:r>
-        <w:t>"1. Merge Sort\n");</w:t>
-      </w:r>
-    </w:p>
-    <w:p>
-      <w:r>
-        <w:t xml:space="preserve">        </w:t>
-      </w:r>
-      <w:proofErr w:type="spellStart"/>
-      <w:proofErr w:type="gramStart"/>
-      <w:r>
-        <w:t>printf</w:t>
-      </w:r>
-      <w:proofErr w:type="spellEnd"/>
-      <w:r>
-        <w:t>(</w:t>
-      </w:r>
-      <w:proofErr w:type="gramEnd"/>
-      <w:r>
-        <w:t>"2. Heap Sort\n");</w:t>
-      </w:r>
-    </w:p>
-    <w:p>
-      <w:r>
-        <w:t xml:space="preserve">        </w:t>
-      </w:r>
-      <w:proofErr w:type="spellStart"/>
-      <w:proofErr w:type="gramStart"/>
-      <w:r>
-        <w:t>printf</w:t>
-      </w:r>
-      <w:proofErr w:type="spellEnd"/>
-      <w:r>
-        <w:t>(</w:t>
-      </w:r>
-      <w:proofErr w:type="gramEnd"/>
-      <w:r>
-        <w:t>"3. Quick Sort\n");</w:t>
-      </w:r>
-    </w:p>
-    <w:p>
-      <w:r>
-        <w:t xml:space="preserve">        </w:t>
-      </w:r>
-      <w:proofErr w:type="spellStart"/>
-      <w:proofErr w:type="gramStart"/>
-      <w:r>
-        <w:t>printf</w:t>
-      </w:r>
-      <w:proofErr w:type="spellEnd"/>
-      <w:r>
-        <w:t>(</w:t>
-      </w:r>
-      <w:proofErr w:type="gramEnd"/>
-      <w:r>
-        <w:t>"4. Randomized Quick Sort\n");</w:t>
+        <w:t xml:space="preserve">    while (choice != 0) {</w:t>
+      </w:r>
+    </w:p>
+    <w:p>
+      <w:r>
+        <w:t xml:space="preserve">        printf("\n------ SORTING MENU ------\n");</w:t>
+      </w:r>
+    </w:p>
+    <w:p>
+      <w:r>
+        <w:t xml:space="preserve">        printf("1. Merge Sort\n");</w:t>
+      </w:r>
+    </w:p>
+    <w:p>
+      <w:r>
+        <w:t xml:space="preserve">        printf("2. Heap Sort\n");</w:t>
+      </w:r>
+    </w:p>
+    <w:p>
+      <w:r>
+        <w:t xml:space="preserve">        printf("3. Quick Sort\n");</w:t>
+      </w:r>
+    </w:p>
+    <w:p>
+      <w:r>
+        <w:t xml:space="preserve">        printf("4. Randomized Quick Sort\n");</w:t>
       </w:r>
     </w:p>
     <w:p>
       <w:r>
         <w:lastRenderedPageBreak/>
-        <w:t xml:space="preserve">        </w:t>
-      </w:r>
-      <w:proofErr w:type="spellStart"/>
-      <w:proofErr w:type="gramStart"/>
-      <w:r>
-        <w:t>printf</w:t>
-      </w:r>
-      <w:proofErr w:type="spellEnd"/>
-      <w:r>
-        <w:t>(</w:t>
-      </w:r>
-      <w:proofErr w:type="gramEnd"/>
-      <w:r>
-        <w:t>"0. Exit\n");</w:t>
-      </w:r>
-    </w:p>
-    <w:p>
-      <w:r>
-        <w:t xml:space="preserve">        </w:t>
-      </w:r>
-      <w:proofErr w:type="spellStart"/>
-      <w:proofErr w:type="gramStart"/>
-      <w:r>
-        <w:t>printf</w:t>
-      </w:r>
-      <w:proofErr w:type="spellEnd"/>
-      <w:r>
-        <w:t>(</w:t>
-      </w:r>
-      <w:proofErr w:type="gramEnd"/>
-      <w:r>
-        <w:t>"Enter your choice: ");</w:t>
-      </w:r>
-    </w:p>
-    <w:p>
-      <w:r>
-        <w:t xml:space="preserve">        </w:t>
-      </w:r>
-      <w:proofErr w:type="spellStart"/>
-      <w:proofErr w:type="gramStart"/>
-      <w:r>
-        <w:t>scanf</w:t>
-      </w:r>
-      <w:proofErr w:type="spellEnd"/>
-      <w:r>
-        <w:t>(</w:t>
-      </w:r>
-      <w:proofErr w:type="gramEnd"/>
-      <w:r>
-        <w:t>"%d", &amp;choice);</w:t>
+        <w:t xml:space="preserve">        printf("0. Exit\n");</w:t>
+      </w:r>
+    </w:p>
+    <w:p>
+      <w:r>
+        <w:t xml:space="preserve">        printf("Enter your choice: ");</w:t>
+      </w:r>
+    </w:p>
+    <w:p>
+      <w:r>
+        <w:t xml:space="preserve">        scanf("%d", &amp;choice);</w:t>
       </w:r>
     </w:p>
     <w:p/>
@@ -5089,70 +2954,18 @@
     <w:p/>
     <w:p>
       <w:r>
-        <w:t xml:space="preserve">        </w:t>
-      </w:r>
-      <w:proofErr w:type="spellStart"/>
-      <w:proofErr w:type="gramStart"/>
-      <w:r>
-        <w:t>copyArray</w:t>
-      </w:r>
-      <w:proofErr w:type="spellEnd"/>
-      <w:r>
-        <w:t>(</w:t>
-      </w:r>
-      <w:proofErr w:type="gramEnd"/>
-      <w:r>
-        <w:t xml:space="preserve">original, </w:t>
-      </w:r>
-      <w:proofErr w:type="spellStart"/>
-      <w:r>
-        <w:t>arr</w:t>
-      </w:r>
-      <w:proofErr w:type="spellEnd"/>
-      <w:r>
-        <w:t>, n);</w:t>
+        <w:t xml:space="preserve">        copyArray(original, arr, n);</w:t>
       </w:r>
     </w:p>
     <w:p/>
     <w:p>
       <w:r>
-        <w:t xml:space="preserve">        </w:t>
-      </w:r>
-      <w:proofErr w:type="spellStart"/>
-      <w:proofErr w:type="gramStart"/>
-      <w:r>
-        <w:t>printf</w:t>
-      </w:r>
-      <w:proofErr w:type="spellEnd"/>
-      <w:r>
-        <w:t>(</w:t>
-      </w:r>
-      <w:proofErr w:type="gramEnd"/>
-      <w:r>
-        <w:t>"Original Array: ");</w:t>
-      </w:r>
-    </w:p>
-    <w:p>
-      <w:r>
-        <w:t xml:space="preserve">        </w:t>
-      </w:r>
-      <w:proofErr w:type="spellStart"/>
-      <w:proofErr w:type="gramStart"/>
-      <w:r>
-        <w:t>printArray</w:t>
-      </w:r>
-      <w:proofErr w:type="spellEnd"/>
-      <w:r>
-        <w:t>(</w:t>
-      </w:r>
-      <w:proofErr w:type="spellStart"/>
-      <w:proofErr w:type="gramEnd"/>
-      <w:r>
-        <w:t>arr</w:t>
-      </w:r>
-      <w:proofErr w:type="spellEnd"/>
-      <w:r>
-        <w:t>, n);</w:t>
+        <w:t xml:space="preserve">        printf("Original Array: ");</w:t>
+      </w:r>
+    </w:p>
+    <w:p>
+      <w:r>
+        <w:t xml:space="preserve">        printArray(arr, n);</w:t>
       </w:r>
     </w:p>
     <w:p/>
@@ -5168,43 +2981,12 @@
     </w:p>
     <w:p>
       <w:r>
-        <w:t xml:space="preserve">                </w:t>
-      </w:r>
-      <w:proofErr w:type="spellStart"/>
-      <w:proofErr w:type="gramStart"/>
-      <w:r>
-        <w:t>mergeSort</w:t>
-      </w:r>
-      <w:proofErr w:type="spellEnd"/>
-      <w:r>
-        <w:t>(</w:t>
-      </w:r>
-      <w:proofErr w:type="spellStart"/>
-      <w:proofErr w:type="gramEnd"/>
-      <w:r>
-        <w:t>arr</w:t>
-      </w:r>
-      <w:proofErr w:type="spellEnd"/>
-      <w:r>
-        <w:t>, 0, n - 1);</w:t>
-      </w:r>
-    </w:p>
-    <w:p>
-      <w:r>
-        <w:t xml:space="preserve">                </w:t>
-      </w:r>
-      <w:proofErr w:type="spellStart"/>
-      <w:proofErr w:type="gramStart"/>
-      <w:r>
-        <w:t>printf</w:t>
-      </w:r>
-      <w:proofErr w:type="spellEnd"/>
-      <w:r>
-        <w:t>(</w:t>
-      </w:r>
-      <w:proofErr w:type="gramEnd"/>
-      <w:r>
-        <w:t>"After Merge Sort: ");</w:t>
+        <w:t xml:space="preserve">                mergeSort(arr, 0, n - 1);</w:t>
+      </w:r>
+    </w:p>
+    <w:p>
+      <w:r>
+        <w:t xml:space="preserve">                printf("After Merge Sort: ");</w:t>
       </w:r>
     </w:p>
     <w:p>
@@ -5219,43 +3001,12 @@
     </w:p>
     <w:p>
       <w:r>
-        <w:t xml:space="preserve">                </w:t>
-      </w:r>
-      <w:proofErr w:type="spellStart"/>
-      <w:proofErr w:type="gramStart"/>
-      <w:r>
-        <w:t>heapSort</w:t>
-      </w:r>
-      <w:proofErr w:type="spellEnd"/>
-      <w:r>
-        <w:t>(</w:t>
-      </w:r>
-      <w:proofErr w:type="spellStart"/>
-      <w:proofErr w:type="gramEnd"/>
-      <w:r>
-        <w:t>arr</w:t>
-      </w:r>
-      <w:proofErr w:type="spellEnd"/>
-      <w:r>
-        <w:t>, n);</w:t>
-      </w:r>
-    </w:p>
-    <w:p>
-      <w:r>
-        <w:t xml:space="preserve">                </w:t>
-      </w:r>
-      <w:proofErr w:type="spellStart"/>
-      <w:proofErr w:type="gramStart"/>
-      <w:r>
-        <w:t>printf</w:t>
-      </w:r>
-      <w:proofErr w:type="spellEnd"/>
-      <w:r>
-        <w:t>(</w:t>
-      </w:r>
-      <w:proofErr w:type="gramEnd"/>
-      <w:r>
-        <w:t>"After Heap Sort: ");</w:t>
+        <w:t xml:space="preserve">                heapSort(arr, n);</w:t>
+      </w:r>
+    </w:p>
+    <w:p>
+      <w:r>
+        <w:t xml:space="preserve">                printf("After Heap Sort: ");</w:t>
       </w:r>
     </w:p>
     <w:p>
@@ -5270,43 +3021,12 @@
     </w:p>
     <w:p>
       <w:r>
-        <w:t xml:space="preserve">                </w:t>
-      </w:r>
-      <w:proofErr w:type="spellStart"/>
-      <w:proofErr w:type="gramStart"/>
-      <w:r>
-        <w:t>quickSort</w:t>
-      </w:r>
-      <w:proofErr w:type="spellEnd"/>
-      <w:r>
-        <w:t>(</w:t>
-      </w:r>
-      <w:proofErr w:type="spellStart"/>
-      <w:proofErr w:type="gramEnd"/>
-      <w:r>
-        <w:t>arr</w:t>
-      </w:r>
-      <w:proofErr w:type="spellEnd"/>
-      <w:r>
-        <w:t>, 0, n - 1);</w:t>
-      </w:r>
-    </w:p>
-    <w:p>
-      <w:r>
-        <w:t xml:space="preserve">                </w:t>
-      </w:r>
-      <w:proofErr w:type="spellStart"/>
-      <w:proofErr w:type="gramStart"/>
-      <w:r>
-        <w:t>printf</w:t>
-      </w:r>
-      <w:proofErr w:type="spellEnd"/>
-      <w:r>
-        <w:t>(</w:t>
-      </w:r>
-      <w:proofErr w:type="gramEnd"/>
-      <w:r>
-        <w:t>"After Quick Sort: ");</w:t>
+        <w:t xml:space="preserve">                quickSort(arr, 0, n - 1);</w:t>
+      </w:r>
+    </w:p>
+    <w:p>
+      <w:r>
+        <w:t xml:space="preserve">                printf("After Quick Sort: ");</w:t>
       </w:r>
     </w:p>
     <w:p>
@@ -5322,43 +3042,12 @@
     <w:p>
       <w:r>
         <w:lastRenderedPageBreak/>
-        <w:t xml:space="preserve">                </w:t>
-      </w:r>
-      <w:proofErr w:type="spellStart"/>
-      <w:proofErr w:type="gramStart"/>
-      <w:r>
-        <w:t>randomizedQuickSort</w:t>
-      </w:r>
-      <w:proofErr w:type="spellEnd"/>
-      <w:r>
-        <w:t>(</w:t>
-      </w:r>
-      <w:proofErr w:type="spellStart"/>
-      <w:proofErr w:type="gramEnd"/>
-      <w:r>
-        <w:t>arr</w:t>
-      </w:r>
-      <w:proofErr w:type="spellEnd"/>
-      <w:r>
-        <w:t>, 0, n - 1);</w:t>
-      </w:r>
-    </w:p>
-    <w:p>
-      <w:r>
-        <w:t xml:space="preserve">                </w:t>
-      </w:r>
-      <w:proofErr w:type="spellStart"/>
-      <w:proofErr w:type="gramStart"/>
-      <w:r>
-        <w:t>printf</w:t>
-      </w:r>
-      <w:proofErr w:type="spellEnd"/>
-      <w:r>
-        <w:t>(</w:t>
-      </w:r>
-      <w:proofErr w:type="gramEnd"/>
-      <w:r>
-        <w:t>"After Randomized Quick Sort: ");</w:t>
+        <w:t xml:space="preserve">                randomizedQuickSort(arr, 0, n - 1);</w:t>
+      </w:r>
+    </w:p>
+    <w:p>
+      <w:r>
+        <w:t xml:space="preserve">                printf("After Randomized Quick Sort: ");</w:t>
       </w:r>
     </w:p>
     <w:p>
@@ -5373,28 +3062,7 @@
     </w:p>
     <w:p>
       <w:r>
-        <w:t xml:space="preserve">                </w:t>
-      </w:r>
-      <w:proofErr w:type="spellStart"/>
-      <w:proofErr w:type="gramStart"/>
-      <w:r>
-        <w:t>printf</w:t>
-      </w:r>
-      <w:proofErr w:type="spellEnd"/>
-      <w:r>
-        <w:t>(</w:t>
-      </w:r>
-      <w:proofErr w:type="gramEnd"/>
-      <w:r>
-        <w:t xml:space="preserve">"Invalid </w:t>
-      </w:r>
-      <w:proofErr w:type="gramStart"/>
-      <w:r>
-        <w:t>Choice!\</w:t>
-      </w:r>
-      <w:proofErr w:type="gramEnd"/>
-      <w:r>
-        <w:t>n");</w:t>
+        <w:t xml:space="preserve">                printf("Invalid Choice!\n");</w:t>
       </w:r>
     </w:p>
     <w:p>
@@ -5409,25 +3077,7 @@
     </w:p>
     <w:p>
       <w:r>
-        <w:t xml:space="preserve">        </w:t>
-      </w:r>
-      <w:proofErr w:type="spellStart"/>
-      <w:proofErr w:type="gramStart"/>
-      <w:r>
-        <w:t>printArray</w:t>
-      </w:r>
-      <w:proofErr w:type="spellEnd"/>
-      <w:r>
-        <w:t>(</w:t>
-      </w:r>
-      <w:proofErr w:type="spellStart"/>
-      <w:proofErr w:type="gramEnd"/>
-      <w:r>
-        <w:t>arr</w:t>
-      </w:r>
-      <w:proofErr w:type="spellEnd"/>
-      <w:r>
-        <w:t>, n);</w:t>
+        <w:t xml:space="preserve">        printArray(arr, n);</w:t>
       </w:r>
     </w:p>
     <w:p>
@@ -5437,28 +3087,7 @@
     </w:p>
     <w:p>
       <w:r>
-        <w:t xml:space="preserve">    </w:t>
-      </w:r>
-      <w:proofErr w:type="spellStart"/>
-      <w:proofErr w:type="gramStart"/>
-      <w:r>
-        <w:t>printf</w:t>
-      </w:r>
-      <w:proofErr w:type="spellEnd"/>
-      <w:r>
-        <w:t>(</w:t>
-      </w:r>
-      <w:proofErr w:type="gramEnd"/>
-      <w:r>
-        <w:t>"\</w:t>
-      </w:r>
-      <w:proofErr w:type="spellStart"/>
-      <w:r>
-        <w:t>nProgram</w:t>
-      </w:r>
-      <w:proofErr w:type="spellEnd"/>
-      <w:r>
-        <w:t xml:space="preserve"> Terminated.\n");</w:t>
+        <w:t xml:space="preserve">    printf("\nProgram Terminated.\n");</w:t>
       </w:r>
     </w:p>
     <w:p>

</xml_diff>